<commit_message>
modified:   Pertemuan 3/Pertemuan 3.docx 	new file:   Pertemuan 3/Pertemuan 3.fla
</commit_message>
<xml_diff>
--- a/Pertemuan 3/Pertemuan 3.docx
+++ b/Pertemuan 3/Pertemuan 3.docx
@@ -16,7 +16,7 @@
         <w:rPr>
           <w:rFonts w:cs="Times New Roman"/>
         </w:rPr>
-        <w:t>2</w:t>
+        <w:t>3</w:t>
       </w:r>
       <w:r>
         <w:rPr>
@@ -28,15 +28,8 @@
       <w:r>
         <w:rPr>
           <w:rFonts w:cs="Times New Roman"/>
-          <w:lang w:val="en-US"/>
-        </w:rPr>
-        <w:t xml:space="preserve">MEMBUAT </w:t>
-      </w:r>
-      <w:r>
-        <w:rPr>
-          <w:rFonts w:cs="Times New Roman"/>
-        </w:rPr>
-        <w:t>ANIMASI</w:t>
+        </w:rPr>
+        <w:t>FRAME BY FRAME &amp; LIP SYNCRONATION</w:t>
       </w:r>
     </w:p>
     <w:tbl>
@@ -703,7 +696,7 @@
         <w:t xml:space="preserve"> </w:t>
       </w:r>
       <w:r>
-        <w:t>2</w:t>
+        <w:t>3</w:t>
       </w:r>
       <w:r>
         <w:rPr>
@@ -739,7 +732,7 @@
           <w:bCs/>
           <w:lang w:val="id-ID"/>
         </w:rPr>
-        <w:t>Camera</w:t>
+        <w:t>Frame</w:t>
       </w:r>
       <w:proofErr w:type="spellEnd"/>
       <w:r>
@@ -757,7 +750,25 @@
           <w:bCs/>
           <w:lang w:val="id-ID"/>
         </w:rPr>
-        <w:t>Movement</w:t>
+        <w:t>by</w:t>
+      </w:r>
+      <w:proofErr w:type="spellEnd"/>
+      <w:r>
+        <w:rPr>
+          <w:b/>
+          <w:bCs/>
+          <w:lang w:val="id-ID"/>
+        </w:rPr>
+        <w:t xml:space="preserve"> </w:t>
+      </w:r>
+      <w:proofErr w:type="spellStart"/>
+      <w:r>
+        <w:rPr>
+          <w:b/>
+          <w:bCs/>
+          <w:lang w:val="id-ID"/>
+        </w:rPr>
+        <w:t>Frame</w:t>
       </w:r>
       <w:proofErr w:type="spellEnd"/>
     </w:p>
@@ -777,27 +788,13 @@
         <w:rPr>
           <w:lang w:val="id-ID"/>
         </w:rPr>
-        <w:t xml:space="preserve">Buka aplikasi Adobe </w:t>
-      </w:r>
-      <w:proofErr w:type="spellStart"/>
-      <w:r>
-        <w:rPr>
-          <w:lang w:val="id-ID"/>
-        </w:rPr>
-        <w:t>Animat</w:t>
-      </w:r>
-      <w:r>
-        <w:rPr>
-          <w:lang w:val="id-ID"/>
-        </w:rPr>
-        <w:t>e</w:t>
-      </w:r>
-      <w:proofErr w:type="spellEnd"/>
-      <w:r>
-        <w:rPr>
-          <w:lang w:val="id-ID"/>
-        </w:rPr>
-        <w:t xml:space="preserve"> dan buat proyek baru</w:t>
+        <w:t xml:space="preserve">Buka </w:t>
+      </w:r>
+      <w:r>
+        <w:rPr>
+          <w:lang w:val="id-ID"/>
+        </w:rPr>
+        <w:t>proyek yang sudah dibuat sebelumnya</w:t>
       </w:r>
     </w:p>
     <w:p>
@@ -813,12 +810,13 @@
       <w:r>
         <w:rPr>
           <w:noProof/>
+          <w:lang w:val="en-US"/>
         </w:rPr>
         <w:drawing>
-          <wp:inline distT="0" distB="0" distL="0" distR="0" wp14:anchorId="023A2DF8" wp14:editId="22401C27">
-            <wp:extent cx="2743200" cy="1543201"/>
+          <wp:inline distT="0" distB="0" distL="0" distR="0" wp14:anchorId="238FC91D" wp14:editId="68E04E17">
+            <wp:extent cx="3951516" cy="2095500"/>
             <wp:effectExtent l="0" t="0" r="0" b="0"/>
-            <wp:docPr id="1579054641" name="Gambar 1"/>
+            <wp:docPr id="423759041" name="Gambar 1"/>
             <wp:cNvGraphicFramePr>
               <a:graphicFrameLocks xmlns:a="http://schemas.openxmlformats.org/drawingml/2006/main" noChangeAspect="1"/>
             </wp:cNvGraphicFramePr>
@@ -847,7 +845,7 @@
                   <pic:spPr bwMode="auto">
                     <a:xfrm>
                       <a:off x="0" y="0"/>
-                      <a:ext cx="2749100" cy="1546520"/>
+                      <a:ext cx="3979118" cy="2110137"/>
                     </a:xfrm>
                     <a:prstGeom prst="rect">
                       <a:avLst/>
@@ -872,30 +870,17 @@
         <w:rPr>
           <w:lang w:val="id-ID"/>
         </w:rPr>
-        <w:t>2</w:t>
-      </w:r>
-      <w:r>
-        <w:t xml:space="preserve">.1 </w:t>
-      </w:r>
-      <w:r>
-        <w:t xml:space="preserve">Halaman </w:t>
-      </w:r>
-      <w:proofErr w:type="spellStart"/>
-      <w:r>
-        <w:t>Kerja</w:t>
-      </w:r>
-      <w:proofErr w:type="spellEnd"/>
-      <w:r>
-        <w:t xml:space="preserve"> Adobe </w:t>
-      </w:r>
-      <w:proofErr w:type="spellStart"/>
-      <w:r>
-        <w:rPr>
-          <w:lang w:val="id-ID"/>
-        </w:rPr>
-        <w:t>Animate</w:t>
-      </w:r>
-      <w:proofErr w:type="spellEnd"/>
+        <w:t>3.</w:t>
+      </w:r>
+      <w:r>
+        <w:t xml:space="preserve">1 </w:t>
+      </w:r>
+      <w:r>
+        <w:rPr>
+          <w:lang w:val="id-ID"/>
+        </w:rPr>
+        <w:t>Proyek Sebelumnya</w:t>
+      </w:r>
     </w:p>
     <w:p>
       <w:pPr>
@@ -929,14 +914,12 @@
         </w:rPr>
         <w:t xml:space="preserve"> ‘</w:t>
       </w:r>
-      <w:proofErr w:type="spellStart"/>
-      <w:r>
-        <w:rPr>
-          <w:lang w:val="id-ID"/>
-        </w:rPr>
-        <w:t>Background</w:t>
-      </w:r>
-      <w:proofErr w:type="spellEnd"/>
+      <w:r>
+        <w:rPr>
+          <w:lang w:val="id-ID"/>
+        </w:rPr>
+        <w:t>Burung</w:t>
+      </w:r>
       <w:r>
         <w:rPr>
           <w:lang w:val="id-ID"/>
@@ -957,12 +940,13 @@
       <w:r>
         <w:rPr>
           <w:noProof/>
+          <w:lang w:val="en-US"/>
         </w:rPr>
         <w:drawing>
-          <wp:inline distT="0" distB="0" distL="0" distR="0" wp14:anchorId="63EF3AA0" wp14:editId="26BCCD33">
-            <wp:extent cx="1722947" cy="1744980"/>
-            <wp:effectExtent l="0" t="0" r="0" b="7620"/>
-            <wp:docPr id="1487441435" name="Gambar 2"/>
+          <wp:inline distT="0" distB="0" distL="0" distR="0" wp14:anchorId="15C8D6EE" wp14:editId="45181E69">
+            <wp:extent cx="3059803" cy="1424940"/>
+            <wp:effectExtent l="0" t="0" r="7620" b="3810"/>
+            <wp:docPr id="2098006972" name="Gambar 3"/>
             <wp:cNvGraphicFramePr>
               <a:graphicFrameLocks xmlns:a="http://schemas.openxmlformats.org/drawingml/2006/main" noChangeAspect="1"/>
             </wp:cNvGraphicFramePr>
@@ -991,7 +975,7 @@
                   <pic:spPr bwMode="auto">
                     <a:xfrm>
                       <a:off x="0" y="0"/>
-                      <a:ext cx="1725015" cy="1747075"/>
+                      <a:ext cx="3077234" cy="1433058"/>
                     </a:xfrm>
                     <a:prstGeom prst="rect">
                       <a:avLst/>
@@ -1011,12 +995,15 @@
     <w:p>
       <w:pPr>
         <w:pStyle w:val="Judul3"/>
-      </w:pPr>
-      <w:r>
-        <w:rPr>
-          <w:lang w:val="id-ID"/>
-        </w:rPr>
-        <w:t>2.</w:t>
+        <w:rPr>
+          <w:lang w:val="id-ID"/>
+        </w:rPr>
+      </w:pPr>
+      <w:r>
+        <w:rPr>
+          <w:lang w:val="id-ID"/>
+        </w:rPr>
+        <w:t>3.</w:t>
       </w:r>
       <w:r>
         <w:rPr>
@@ -1048,27 +1035,18 @@
         </w:rPr>
         <w:t>‘</w:t>
       </w:r>
-      <w:proofErr w:type="spellStart"/>
-      <w:r>
-        <w:rPr>
-          <w:lang w:val="id-ID"/>
-        </w:rPr>
-        <w:t>Background</w:t>
-      </w:r>
-      <w:proofErr w:type="spellEnd"/>
+      <w:r>
+        <w:rPr>
+          <w:lang w:val="id-ID"/>
+        </w:rPr>
+        <w:t>Burung</w:t>
+      </w:r>
       <w:r>
         <w:rPr>
           <w:lang w:val="id-ID"/>
         </w:rPr>
         <w:t>’</w:t>
       </w:r>
-    </w:p>
-    <w:p>
-      <w:pPr>
-        <w:rPr>
-          <w:lang w:val="en-US"/>
-        </w:rPr>
-      </w:pPr>
     </w:p>
     <w:p>
       <w:pPr>
@@ -1110,7 +1088,7 @@
         <w:rPr>
           <w:lang w:val="id-ID"/>
         </w:rPr>
-        <w:t xml:space="preserve">untuk latar belakang </w:t>
+        <w:t xml:space="preserve">burung </w:t>
       </w:r>
       <w:r>
         <w:rPr>
@@ -1126,6 +1104,12 @@
         <w:t>Ctrl+R</w:t>
       </w:r>
       <w:proofErr w:type="spellEnd"/>
+      <w:r>
+        <w:rPr>
+          <w:lang w:val="id-ID"/>
+        </w:rPr>
+        <w:t>. Atur posisi gambar</w:t>
+      </w:r>
     </w:p>
     <w:p>
       <w:pPr>
@@ -1140,12 +1124,13 @@
       <w:r>
         <w:rPr>
           <w:noProof/>
+          <w:lang w:val="en-US"/>
         </w:rPr>
         <w:drawing>
-          <wp:inline distT="0" distB="0" distL="0" distR="0" wp14:anchorId="18848A5D" wp14:editId="12DD2979">
-            <wp:extent cx="2587159" cy="1455420"/>
-            <wp:effectExtent l="0" t="0" r="3810" b="0"/>
-            <wp:docPr id="973585351" name="Gambar 3"/>
+          <wp:inline distT="0" distB="0" distL="0" distR="0" wp14:anchorId="06C4BA72" wp14:editId="10596799">
+            <wp:extent cx="2533924" cy="1866900"/>
+            <wp:effectExtent l="0" t="0" r="0" b="0"/>
+            <wp:docPr id="1888888328" name="Gambar 4"/>
             <wp:cNvGraphicFramePr>
               <a:graphicFrameLocks xmlns:a="http://schemas.openxmlformats.org/drawingml/2006/main" noChangeAspect="1"/>
             </wp:cNvGraphicFramePr>
@@ -1153,7 +1138,7 @@
               <a:graphicData uri="http://schemas.openxmlformats.org/drawingml/2006/picture">
                 <pic:pic xmlns:pic="http://schemas.openxmlformats.org/drawingml/2006/picture">
                   <pic:nvPicPr>
-                    <pic:cNvPr id="0" name="Picture 5"/>
+                    <pic:cNvPr id="0" name="Picture 4"/>
                     <pic:cNvPicPr>
                       <a:picLocks noChangeAspect="1" noChangeArrowheads="1"/>
                     </pic:cNvPicPr>
@@ -1174,7 +1159,7 @@
                   <pic:spPr bwMode="auto">
                     <a:xfrm>
                       <a:off x="0" y="0"/>
-                      <a:ext cx="2593738" cy="1459121"/>
+                      <a:ext cx="2537977" cy="1869886"/>
                     </a:xfrm>
                     <a:prstGeom prst="rect">
                       <a:avLst/>
@@ -1199,7 +1184,7 @@
         <w:rPr>
           <w:lang w:val="id-ID"/>
         </w:rPr>
-        <w:t>2.</w:t>
+        <w:t>3.</w:t>
       </w:r>
       <w:r>
         <w:rPr>
@@ -1241,7 +1226,13 @@
         <w:rPr>
           <w:lang w:val="id-ID"/>
         </w:rPr>
-        <w:t xml:space="preserve"> gambar latar belakang</w:t>
+        <w:t xml:space="preserve"> gambar </w:t>
+      </w:r>
+      <w:r>
+        <w:rPr>
+          <w:lang w:val="id-ID"/>
+        </w:rPr>
+        <w:t>burung</w:t>
       </w:r>
     </w:p>
     <w:p>
@@ -1260,66 +1251,18 @@
         <w:rPr>
           <w:lang w:val="id-ID"/>
         </w:rPr>
-        <w:t xml:space="preserve">Kunci </w:t>
-      </w:r>
+        <w:t xml:space="preserve">Konversi gambar burung ke </w:t>
+      </w:r>
+      <w:proofErr w:type="spellStart"/>
       <w:r>
         <w:rPr>
           <w:i/>
           <w:iCs/>
           <w:lang w:val="id-ID"/>
         </w:rPr>
-        <w:t>layer</w:t>
-      </w:r>
-      <w:r>
-        <w:rPr>
-          <w:lang w:val="id-ID"/>
-        </w:rPr>
-        <w:t xml:space="preserve"> ‘</w:t>
-      </w:r>
-      <w:proofErr w:type="spellStart"/>
-      <w:r>
-        <w:rPr>
-          <w:lang w:val="id-ID"/>
-        </w:rPr>
-        <w:t>Background’</w:t>
-      </w:r>
-      <w:r>
-        <w:rPr>
-          <w:lang w:val="id-ID"/>
-        </w:rPr>
-        <w:t>setelah</w:t>
+        <w:t>Graphic</w:t>
       </w:r>
       <w:proofErr w:type="spellEnd"/>
-      <w:r>
-        <w:rPr>
-          <w:lang w:val="id-ID"/>
-        </w:rPr>
-        <w:t xml:space="preserve"> </w:t>
-      </w:r>
-      <w:proofErr w:type="spellStart"/>
-      <w:r>
-        <w:rPr>
-          <w:i/>
-          <w:iCs/>
-          <w:lang w:val="id-ID"/>
-        </w:rPr>
-        <w:t>import</w:t>
-      </w:r>
-      <w:proofErr w:type="spellEnd"/>
-      <w:r>
-        <w:rPr>
-          <w:i/>
-          <w:iCs/>
-          <w:lang w:val="id-ID"/>
-        </w:rPr>
-        <w:t xml:space="preserve"> </w:t>
-      </w:r>
-      <w:r>
-        <w:rPr>
-          <w:lang w:val="id-ID"/>
-        </w:rPr>
-        <w:t>gambar</w:t>
-      </w:r>
     </w:p>
     <w:p>
       <w:pPr>
@@ -1334,12 +1277,13 @@
       <w:r>
         <w:rPr>
           <w:noProof/>
+          <w:lang w:val="en-US"/>
         </w:rPr>
         <w:drawing>
-          <wp:inline distT="0" distB="0" distL="0" distR="0" wp14:anchorId="2F941D48" wp14:editId="2C97629E">
-            <wp:extent cx="1615440" cy="1623558"/>
-            <wp:effectExtent l="0" t="0" r="3810" b="0"/>
-            <wp:docPr id="2128932183" name="Gambar 4"/>
+          <wp:inline distT="0" distB="0" distL="0" distR="0" wp14:anchorId="7900AE4B" wp14:editId="3E7FD33C">
+            <wp:extent cx="3090777" cy="1440180"/>
+            <wp:effectExtent l="0" t="0" r="0" b="7620"/>
+            <wp:docPr id="1187224439" name="Gambar 5"/>
             <wp:cNvGraphicFramePr>
               <a:graphicFrameLocks xmlns:a="http://schemas.openxmlformats.org/drawingml/2006/main" noChangeAspect="1"/>
             </wp:cNvGraphicFramePr>
@@ -1347,7 +1291,7 @@
               <a:graphicData uri="http://schemas.openxmlformats.org/drawingml/2006/picture">
                 <pic:pic xmlns:pic="http://schemas.openxmlformats.org/drawingml/2006/picture">
                   <pic:nvPicPr>
-                    <pic:cNvPr id="0" name="Picture 7"/>
+                    <pic:cNvPr id="0" name="Picture 5"/>
                     <pic:cNvPicPr>
                       <a:picLocks noChangeAspect="1" noChangeArrowheads="1"/>
                     </pic:cNvPicPr>
@@ -1368,7 +1312,7 @@
                   <pic:spPr bwMode="auto">
                     <a:xfrm>
                       <a:off x="0" y="0"/>
-                      <a:ext cx="1621218" cy="1629365"/>
+                      <a:ext cx="3106770" cy="1447632"/>
                     </a:xfrm>
                     <a:prstGeom prst="rect">
                       <a:avLst/>
@@ -1393,7 +1337,7 @@
         </w:rPr>
       </w:pPr>
       <w:r>
-        <w:t>2.</w:t>
+        <w:t>3.</w:t>
       </w:r>
       <w:r>
         <w:rPr>
@@ -1408,36 +1352,18 @@
         <w:rPr>
           <w:lang w:val="id-ID"/>
         </w:rPr>
-        <w:t xml:space="preserve">Mengunci </w:t>
-      </w:r>
+        <w:t xml:space="preserve">Konversi Gambar Burung ke </w:t>
+      </w:r>
+      <w:proofErr w:type="spellStart"/>
       <w:r>
         <w:rPr>
           <w:i/>
           <w:iCs/>
           <w:lang w:val="id-ID"/>
         </w:rPr>
-        <w:t>layer</w:t>
-      </w:r>
-      <w:r>
-        <w:rPr>
-          <w:lang w:val="id-ID"/>
-        </w:rPr>
-        <w:t xml:space="preserve"> ‘</w:t>
-      </w:r>
-      <w:proofErr w:type="spellStart"/>
-      <w:r>
-        <w:rPr>
-          <w:lang w:val="id-ID"/>
-        </w:rPr>
-        <w:t>Background</w:t>
+        <w:t>Graphic</w:t>
       </w:r>
       <w:proofErr w:type="spellEnd"/>
-      <w:r>
-        <w:rPr>
-          <w:lang w:val="id-ID"/>
-        </w:rPr>
-        <w:t>’</w:t>
-      </w:r>
     </w:p>
     <w:p>
       <w:pPr>
@@ -1452,7 +1378,7 @@
         <w:rPr>
           <w:lang w:val="id-ID"/>
         </w:rPr>
-        <w:t xml:space="preserve">Buat </w:t>
+        <w:t xml:space="preserve">Masuk ke dalam </w:t>
       </w:r>
       <w:r>
         <w:rPr>
@@ -1466,8 +1392,34 @@
         <w:rPr>
           <w:lang w:val="id-ID"/>
         </w:rPr>
-        <w:t xml:space="preserve"> ‘Rumah’</w:t>
-      </w:r>
+        <w:t xml:space="preserve"> ‘Burung’ dan </w:t>
+      </w:r>
+      <w:proofErr w:type="spellStart"/>
+      <w:r>
+        <w:rPr>
+          <w:i/>
+          <w:iCs/>
+          <w:lang w:val="id-ID"/>
+        </w:rPr>
+        <w:t>import</w:t>
+      </w:r>
+      <w:proofErr w:type="spellEnd"/>
+      <w:r>
+        <w:rPr>
+          <w:lang w:val="id-ID"/>
+        </w:rPr>
+        <w:t xml:space="preserve"> bagian gambar burung lainnya hingga tiap gambar masuk pada </w:t>
+      </w:r>
+      <w:proofErr w:type="spellStart"/>
+      <w:r>
+        <w:rPr>
+          <w:i/>
+          <w:iCs/>
+          <w:lang w:val="id-ID"/>
+        </w:rPr>
+        <w:t>frame</w:t>
+      </w:r>
+      <w:proofErr w:type="spellEnd"/>
     </w:p>
     <w:p>
       <w:pPr>
@@ -1481,10 +1433,10 @@
           <w:noProof/>
         </w:rPr>
         <w:drawing>
-          <wp:inline distT="0" distB="0" distL="0" distR="0" wp14:anchorId="0012E5F7" wp14:editId="37E67231">
-            <wp:extent cx="1737360" cy="1359484"/>
-            <wp:effectExtent l="0" t="0" r="0" b="0"/>
-            <wp:docPr id="1278390045" name="Gambar 5"/>
+          <wp:inline distT="0" distB="0" distL="0" distR="0" wp14:anchorId="1987AFFC" wp14:editId="432A79E5">
+            <wp:extent cx="2606040" cy="2412854"/>
+            <wp:effectExtent l="0" t="0" r="3810" b="6985"/>
+            <wp:docPr id="1950275991" name="Gambar 6"/>
             <wp:cNvGraphicFramePr>
               <a:graphicFrameLocks xmlns:a="http://schemas.openxmlformats.org/drawingml/2006/main" noChangeAspect="1"/>
             </wp:cNvGraphicFramePr>
@@ -1492,13 +1444,13 @@
               <a:graphicData uri="http://schemas.openxmlformats.org/drawingml/2006/picture">
                 <pic:pic xmlns:pic="http://schemas.openxmlformats.org/drawingml/2006/picture">
                   <pic:nvPicPr>
-                    <pic:cNvPr id="0" name="Picture 9"/>
+                    <pic:cNvPr id="0" name="Picture 6"/>
                     <pic:cNvPicPr>
                       <a:picLocks noChangeAspect="1" noChangeArrowheads="1"/>
                     </pic:cNvPicPr>
                   </pic:nvPicPr>
                   <pic:blipFill>
-                    <a:blip r:embed="rId11">
+                    <a:blip r:embed="rId11" cstate="print">
                       <a:extLst>
                         <a:ext uri="{28A0092B-C50C-407E-A947-70E740481C1C}">
                           <a14:useLocalDpi xmlns:a14="http://schemas.microsoft.com/office/drawing/2010/main" val="0"/>
@@ -1513,7 +1465,7 @@
                   <pic:spPr bwMode="auto">
                     <a:xfrm>
                       <a:off x="0" y="0"/>
-                      <a:ext cx="1744980" cy="1365447"/>
+                      <a:ext cx="2607879" cy="2414556"/>
                     </a:xfrm>
                     <a:prstGeom prst="rect">
                       <a:avLst/>
@@ -1533,20 +1485,35 @@
     <w:p>
       <w:pPr>
         <w:pStyle w:val="Judul3"/>
-      </w:pPr>
-      <w:r>
-        <w:t>2.</w:t>
+        <w:rPr>
+          <w:lang w:val="id-ID"/>
+        </w:rPr>
+      </w:pPr>
+      <w:r>
+        <w:t>3.</w:t>
       </w:r>
       <w:r>
         <w:t xml:space="preserve">5 </w:t>
       </w:r>
-      <w:r>
-        <w:rPr>
-          <w:lang w:val="id-ID"/>
-        </w:rPr>
-        <w:t>Membuat layer ‘Rumah’</w:t>
-      </w:r>
-    </w:p>
+      <w:proofErr w:type="spellStart"/>
+      <w:r>
+        <w:rPr>
+          <w:i/>
+          <w:iCs/>
+          <w:lang w:val="id-ID"/>
+        </w:rPr>
+        <w:t>Import</w:t>
+      </w:r>
+      <w:proofErr w:type="spellEnd"/>
+      <w:r>
+        <w:rPr>
+          <w:lang w:val="id-ID"/>
+        </w:rPr>
+        <w:t xml:space="preserve"> Gambar Burung Lainnya</w:t>
+      </w:r>
+    </w:p>
+    <w:p/>
+    <w:p/>
     <w:p>
       <w:pPr>
         <w:pStyle w:val="DaftarParagraf"/>
@@ -1556,6 +1523,13 @@
         </w:numPr>
         <w:spacing w:line="360" w:lineRule="auto"/>
       </w:pPr>
+      <w:r>
+        <w:rPr>
+          <w:lang w:val="id-ID"/>
+        </w:rPr>
+        <w:lastRenderedPageBreak/>
+        <w:t xml:space="preserve">Ubah posisi burung pada ujung </w:t>
+      </w:r>
       <w:proofErr w:type="spellStart"/>
       <w:r>
         <w:rPr>
@@ -1563,23 +1537,15 @@
           <w:iCs/>
           <w:lang w:val="id-ID"/>
         </w:rPr>
-        <w:t>Import</w:t>
+        <w:t>frame</w:t>
       </w:r>
       <w:proofErr w:type="spellEnd"/>
       <w:r>
         <w:rPr>
           <w:lang w:val="id-ID"/>
         </w:rPr>
-        <w:t xml:space="preserve"> gambar untuk rumah dengan menekan </w:t>
-      </w:r>
-      <w:proofErr w:type="spellStart"/>
-      <w:r>
-        <w:rPr>
-          <w:lang w:val="id-ID"/>
-        </w:rPr>
-        <w:t>Ctrl+R</w:t>
-      </w:r>
-      <w:proofErr w:type="spellEnd"/>
+        <w:t xml:space="preserve"> akhir</w:t>
+      </w:r>
     </w:p>
     <w:p>
       <w:pPr>
@@ -1593,10 +1559,10 @@
           <w:noProof/>
         </w:rPr>
         <w:drawing>
-          <wp:inline distT="0" distB="0" distL="0" distR="0" wp14:anchorId="3625A7EB" wp14:editId="6450D028">
-            <wp:extent cx="2573614" cy="1447800"/>
-            <wp:effectExtent l="0" t="0" r="0" b="0"/>
-            <wp:docPr id="1212717160" name="Gambar 6"/>
+          <wp:inline distT="0" distB="0" distL="0" distR="0" wp14:anchorId="51505F4D" wp14:editId="7CE8FDFE">
+            <wp:extent cx="2956560" cy="1730997"/>
+            <wp:effectExtent l="0" t="0" r="0" b="3175"/>
+            <wp:docPr id="1763383753" name="Gambar 7"/>
             <wp:cNvGraphicFramePr>
               <a:graphicFrameLocks xmlns:a="http://schemas.openxmlformats.org/drawingml/2006/main" noChangeAspect="1"/>
             </wp:cNvGraphicFramePr>
@@ -1604,7 +1570,7 @@
               <a:graphicData uri="http://schemas.openxmlformats.org/drawingml/2006/picture">
                 <pic:pic xmlns:pic="http://schemas.openxmlformats.org/drawingml/2006/picture">
                   <pic:nvPicPr>
-                    <pic:cNvPr id="0" name="Picture 11"/>
+                    <pic:cNvPr id="0" name="Picture 7"/>
                     <pic:cNvPicPr>
                       <a:picLocks noChangeAspect="1" noChangeArrowheads="1"/>
                     </pic:cNvPicPr>
@@ -1625,7 +1591,7 @@
                   <pic:spPr bwMode="auto">
                     <a:xfrm>
                       <a:off x="0" y="0"/>
-                      <a:ext cx="2580310" cy="1451567"/>
+                      <a:ext cx="2965288" cy="1736107"/>
                     </a:xfrm>
                     <a:prstGeom prst="rect">
                       <a:avLst/>
@@ -1647,7 +1613,7 @@
         <w:pStyle w:val="Judul3"/>
       </w:pPr>
       <w:r>
-        <w:t>2.</w:t>
+        <w:t>3.</w:t>
       </w:r>
       <w:r>
         <w:t>6</w:t>
@@ -1656,7 +1622,13 @@
         <w:rPr>
           <w:lang w:val="id-ID"/>
         </w:rPr>
-        <w:t xml:space="preserve"> Hasil </w:t>
+        <w:t xml:space="preserve"> </w:t>
+      </w:r>
+      <w:r>
+        <w:rPr>
+          <w:lang w:val="id-ID"/>
+        </w:rPr>
+        <w:t xml:space="preserve">Mengatur Posisi Burung di Akhir </w:t>
       </w:r>
       <w:proofErr w:type="spellStart"/>
       <w:r>
@@ -1665,25 +1637,9 @@
           <w:iCs/>
           <w:lang w:val="id-ID"/>
         </w:rPr>
-        <w:t>import</w:t>
+        <w:t>Frame</w:t>
       </w:r>
       <w:proofErr w:type="spellEnd"/>
-      <w:r>
-        <w:rPr>
-          <w:lang w:val="id-ID"/>
-        </w:rPr>
-        <w:t xml:space="preserve"> gambar rumah</w:t>
-      </w:r>
-      <w:r>
-        <w:t xml:space="preserve"> </w:t>
-      </w:r>
-    </w:p>
-    <w:p>
-      <w:pPr>
-        <w:rPr>
-          <w:lang w:val="en-US"/>
-        </w:rPr>
-      </w:pPr>
     </w:p>
     <w:p>
       <w:pPr>
@@ -1698,20 +1654,7 @@
         <w:rPr>
           <w:lang w:val="id-ID"/>
         </w:rPr>
-        <w:lastRenderedPageBreak/>
-        <w:t>Buat layer ‘</w:t>
-      </w:r>
-      <w:r>
-        <w:rPr>
-          <w:lang w:val="id-ID"/>
-        </w:rPr>
-        <w:t>Awan</w:t>
-      </w:r>
-      <w:r>
-        <w:rPr>
-          <w:lang w:val="id-ID"/>
-        </w:rPr>
-        <w:t>’</w:t>
+        <w:t>Atur posisi karakter di -10 agar burung bisa terbang di belakang karakter</w:t>
       </w:r>
     </w:p>
     <w:p>
@@ -1726,10 +1669,10 @@
           <w:noProof/>
         </w:rPr>
         <w:drawing>
-          <wp:inline distT="0" distB="0" distL="0" distR="0" wp14:anchorId="64DEC7E7" wp14:editId="64BB82F4">
-            <wp:extent cx="1858546" cy="1478280"/>
-            <wp:effectExtent l="0" t="0" r="8890" b="7620"/>
-            <wp:docPr id="537652390" name="Gambar 7"/>
+          <wp:inline distT="0" distB="0" distL="0" distR="0" wp14:anchorId="24FC015C" wp14:editId="04302710">
+            <wp:extent cx="2049780" cy="2105367"/>
+            <wp:effectExtent l="0" t="0" r="7620" b="9525"/>
+            <wp:docPr id="1881056830" name="Gambar 8"/>
             <wp:cNvGraphicFramePr>
               <a:graphicFrameLocks xmlns:a="http://schemas.openxmlformats.org/drawingml/2006/main" noChangeAspect="1"/>
             </wp:cNvGraphicFramePr>
@@ -1737,7 +1680,7 @@
               <a:graphicData uri="http://schemas.openxmlformats.org/drawingml/2006/picture">
                 <pic:pic xmlns:pic="http://schemas.openxmlformats.org/drawingml/2006/picture">
                   <pic:nvPicPr>
-                    <pic:cNvPr id="0" name="Picture 13"/>
+                    <pic:cNvPr id="0" name="Picture 8"/>
                     <pic:cNvPicPr>
                       <a:picLocks noChangeAspect="1" noChangeArrowheads="1"/>
                     </pic:cNvPicPr>
@@ -1758,7 +1701,7 @@
                   <pic:spPr bwMode="auto">
                     <a:xfrm>
                       <a:off x="0" y="0"/>
-                      <a:ext cx="1868704" cy="1486360"/>
+                      <a:ext cx="2054666" cy="2110386"/>
                     </a:xfrm>
                     <a:prstGeom prst="rect">
                       <a:avLst/>
@@ -1783,7 +1726,7 @@
         </w:rPr>
       </w:pPr>
       <w:r>
-        <w:t>2.</w:t>
+        <w:t>3.</w:t>
       </w:r>
       <w:r>
         <w:t xml:space="preserve">7 </w:t>
@@ -1812,6 +1755,12 @@
         </w:numPr>
         <w:spacing w:line="360" w:lineRule="auto"/>
       </w:pPr>
+      <w:r>
+        <w:rPr>
+          <w:lang w:val="id-ID"/>
+        </w:rPr>
+        <w:t xml:space="preserve">Buat </w:t>
+      </w:r>
       <w:proofErr w:type="spellStart"/>
       <w:r>
         <w:rPr>
@@ -1819,23 +1768,45 @@
           <w:iCs/>
           <w:lang w:val="id-ID"/>
         </w:rPr>
-        <w:t>Import</w:t>
+        <w:t>Classic</w:t>
       </w:r>
       <w:proofErr w:type="spellEnd"/>
       <w:r>
         <w:rPr>
           <w:lang w:val="id-ID"/>
         </w:rPr>
-        <w:t xml:space="preserve"> gambar untuk latar belakang dengan menekan </w:t>
+        <w:t xml:space="preserve"> </w:t>
       </w:r>
       <w:proofErr w:type="spellStart"/>
       <w:r>
         <w:rPr>
-          <w:lang w:val="id-ID"/>
-        </w:rPr>
-        <w:t>Ctrl+R</w:t>
+          <w:i/>
+          <w:iCs/>
+          <w:lang w:val="id-ID"/>
+        </w:rPr>
+        <w:t>Tween</w:t>
       </w:r>
       <w:proofErr w:type="spellEnd"/>
+      <w:r>
+        <w:rPr>
+          <w:lang w:val="id-ID"/>
+        </w:rPr>
+        <w:t xml:space="preserve"> di </w:t>
+      </w:r>
+      <w:r>
+        <w:rPr>
+          <w:i/>
+          <w:iCs/>
+          <w:lang w:val="id-ID"/>
+        </w:rPr>
+        <w:t>layer</w:t>
+      </w:r>
+      <w:r>
+        <w:rPr>
+          <w:lang w:val="id-ID"/>
+        </w:rPr>
+        <w:t xml:space="preserve"> burung dan jalankan animasi</w:t>
+      </w:r>
     </w:p>
     <w:p>
       <w:pPr>
@@ -1849,10 +1820,10 @@
           <w:noProof/>
         </w:rPr>
         <w:drawing>
-          <wp:inline distT="0" distB="0" distL="0" distR="0" wp14:anchorId="4A3D9496" wp14:editId="2DFDA294">
-            <wp:extent cx="3183156" cy="1790700"/>
-            <wp:effectExtent l="0" t="0" r="0" b="0"/>
-            <wp:docPr id="2070527921" name="Gambar 8"/>
+          <wp:inline distT="0" distB="0" distL="0" distR="0" wp14:anchorId="665ADDC3" wp14:editId="2CCD14FF">
+            <wp:extent cx="2590800" cy="1499524"/>
+            <wp:effectExtent l="0" t="0" r="0" b="5715"/>
+            <wp:docPr id="272781065" name="Gambar 9"/>
             <wp:cNvGraphicFramePr>
               <a:graphicFrameLocks xmlns:a="http://schemas.openxmlformats.org/drawingml/2006/main" noChangeAspect="1"/>
             </wp:cNvGraphicFramePr>
@@ -1860,7 +1831,7 @@
               <a:graphicData uri="http://schemas.openxmlformats.org/drawingml/2006/picture">
                 <pic:pic xmlns:pic="http://schemas.openxmlformats.org/drawingml/2006/picture">
                   <pic:nvPicPr>
-                    <pic:cNvPr id="0" name="Picture 15"/>
+                    <pic:cNvPr id="0" name="Picture 9"/>
                     <pic:cNvPicPr>
                       <a:picLocks noChangeAspect="1" noChangeArrowheads="1"/>
                     </pic:cNvPicPr>
@@ -1881,7 +1852,7 @@
                   <pic:spPr bwMode="auto">
                     <a:xfrm>
                       <a:off x="0" y="0"/>
-                      <a:ext cx="3194826" cy="1797265"/>
+                      <a:ext cx="2602254" cy="1506153"/>
                     </a:xfrm>
                     <a:prstGeom prst="rect">
                       <a:avLst/>
@@ -1906,7 +1877,7 @@
         </w:rPr>
       </w:pPr>
       <w:r>
-        <w:t>2.</w:t>
+        <w:t>3.</w:t>
       </w:r>
       <w:r>
         <w:t xml:space="preserve">8 </w:t>
@@ -1914,21 +1885,19 @@
       <w:r>
         <w:t xml:space="preserve">Hasil </w:t>
       </w:r>
-      <w:proofErr w:type="spellStart"/>
-      <w:r>
-        <w:rPr>
-          <w:i/>
-          <w:iCs/>
-          <w:lang w:val="id-ID"/>
-        </w:rPr>
-        <w:t>import</w:t>
-      </w:r>
-      <w:proofErr w:type="spellEnd"/>
-      <w:r>
-        <w:rPr>
-          <w:lang w:val="id-ID"/>
-        </w:rPr>
-        <w:t xml:space="preserve"> gambar awan</w:t>
+      <w:r>
+        <w:rPr>
+          <w:lang w:val="id-ID"/>
+        </w:rPr>
+        <w:t>Animasi Burung Terbang</w:t>
+      </w:r>
+    </w:p>
+    <w:p>
+      <w:pPr>
+        <w:jc w:val="left"/>
+      </w:pPr>
+      <w:r>
+        <w:br w:type="page"/>
       </w:r>
     </w:p>
     <w:p>
@@ -1936,15 +1905,59 @@
         <w:pStyle w:val="DaftarParagraf"/>
         <w:numPr>
           <w:ilvl w:val="0"/>
-          <w:numId w:val="6"/>
+          <w:numId w:val="5"/>
         </w:numPr>
         <w:spacing w:line="360" w:lineRule="auto"/>
-      </w:pPr>
-      <w:r>
-        <w:rPr>
-          <w:lang w:val="id-ID"/>
-        </w:rPr>
-        <w:t>Konversi gambar awan ke simbol</w:t>
+        <w:rPr>
+          <w:b/>
+          <w:bCs/>
+          <w:lang w:val="en-US"/>
+        </w:rPr>
+      </w:pPr>
+      <w:proofErr w:type="spellStart"/>
+      <w:r>
+        <w:rPr>
+          <w:b/>
+          <w:bCs/>
+          <w:lang w:val="id-ID"/>
+        </w:rPr>
+        <w:lastRenderedPageBreak/>
+        <w:t>Lip</w:t>
+      </w:r>
+      <w:proofErr w:type="spellEnd"/>
+      <w:r>
+        <w:rPr>
+          <w:b/>
+          <w:bCs/>
+          <w:lang w:val="id-ID"/>
+        </w:rPr>
+        <w:t xml:space="preserve"> </w:t>
+      </w:r>
+      <w:proofErr w:type="spellStart"/>
+      <w:r>
+        <w:rPr>
+          <w:b/>
+          <w:bCs/>
+          <w:lang w:val="id-ID"/>
+        </w:rPr>
+        <w:t>Syncronation</w:t>
+      </w:r>
+      <w:proofErr w:type="spellEnd"/>
+    </w:p>
+    <w:p>
+      <w:pPr>
+        <w:pStyle w:val="DaftarParagraf"/>
+        <w:numPr>
+          <w:ilvl w:val="0"/>
+          <w:numId w:val="20"/>
+        </w:numPr>
+        <w:spacing w:line="360" w:lineRule="auto"/>
+      </w:pPr>
+      <w:r>
+        <w:rPr>
+          <w:lang w:val="id-ID"/>
+        </w:rPr>
+        <w:t>Siapkan bentuk mulut karakter</w:t>
       </w:r>
     </w:p>
     <w:p>
@@ -1959,10 +1972,10 @@
           <w:noProof/>
         </w:rPr>
         <w:drawing>
-          <wp:inline distT="0" distB="0" distL="0" distR="0" wp14:anchorId="69373CE7" wp14:editId="616960A3">
-            <wp:extent cx="2545080" cy="1172013"/>
-            <wp:effectExtent l="0" t="0" r="7620" b="9525"/>
-            <wp:docPr id="356552562" name="Gambar 9"/>
+          <wp:inline distT="0" distB="0" distL="0" distR="0" wp14:anchorId="123D770C" wp14:editId="73A278F6">
+            <wp:extent cx="1859280" cy="1629693"/>
+            <wp:effectExtent l="0" t="0" r="7620" b="8890"/>
+            <wp:docPr id="1724479137" name="Gambar 10"/>
             <wp:cNvGraphicFramePr>
               <a:graphicFrameLocks xmlns:a="http://schemas.openxmlformats.org/drawingml/2006/main" noChangeAspect="1"/>
             </wp:cNvGraphicFramePr>
@@ -1970,13 +1983,13 @@
               <a:graphicData uri="http://schemas.openxmlformats.org/drawingml/2006/picture">
                 <pic:pic xmlns:pic="http://schemas.openxmlformats.org/drawingml/2006/picture">
                   <pic:nvPicPr>
-                    <pic:cNvPr id="0" name="Picture 17"/>
+                    <pic:cNvPr id="0" name="Picture 10"/>
                     <pic:cNvPicPr>
                       <a:picLocks noChangeAspect="1" noChangeArrowheads="1"/>
                     </pic:cNvPicPr>
                   </pic:nvPicPr>
                   <pic:blipFill>
-                    <a:blip r:embed="rId15" cstate="print">
+                    <a:blip r:embed="rId15">
                       <a:extLst>
                         <a:ext uri="{28A0092B-C50C-407E-A947-70E740481C1C}">
                           <a14:useLocalDpi xmlns:a14="http://schemas.microsoft.com/office/drawing/2010/main" val="0"/>
@@ -1991,7 +2004,7 @@
                   <pic:spPr bwMode="auto">
                     <a:xfrm>
                       <a:off x="0" y="0"/>
-                      <a:ext cx="2556724" cy="1177375"/>
+                      <a:ext cx="1866969" cy="1636432"/>
                     </a:xfrm>
                     <a:prstGeom prst="rect">
                       <a:avLst/>
@@ -2016,7 +2029,7 @@
         </w:rPr>
       </w:pPr>
       <w:r>
-        <w:t>2.</w:t>
+        <w:t>3.</w:t>
       </w:r>
       <w:r>
         <w:t xml:space="preserve">9 </w:t>
@@ -2025,19 +2038,7 @@
         <w:rPr>
           <w:lang w:val="id-ID"/>
         </w:rPr>
-        <w:t xml:space="preserve">Konversi </w:t>
-      </w:r>
-      <w:r>
-        <w:rPr>
-          <w:lang w:val="id-ID"/>
-        </w:rPr>
-        <w:t xml:space="preserve">gambar awan </w:t>
-      </w:r>
-      <w:r>
-        <w:rPr>
-          <w:lang w:val="id-ID"/>
-        </w:rPr>
-        <w:t>ke simbol</w:t>
+        <w:t>Menyiapkan Bahan Mulut Karakter</w:t>
       </w:r>
     </w:p>
     <w:p>
@@ -2045,7 +2046,7 @@
         <w:pStyle w:val="DaftarParagraf"/>
         <w:numPr>
           <w:ilvl w:val="0"/>
-          <w:numId w:val="6"/>
+          <w:numId w:val="20"/>
         </w:numPr>
         <w:spacing w:line="360" w:lineRule="auto"/>
       </w:pPr>
@@ -2053,19 +2054,7 @@
         <w:rPr>
           <w:lang w:val="id-ID"/>
         </w:rPr>
-        <w:t xml:space="preserve">Tambahkan </w:t>
-      </w:r>
-      <w:r>
-        <w:rPr>
-          <w:lang w:val="id-ID"/>
-        </w:rPr>
-        <w:t xml:space="preserve">kamera dengan menekan </w:t>
-      </w:r>
-      <w:r>
-        <w:rPr>
-          <w:lang w:val="id-ID"/>
-        </w:rPr>
-        <w:t>logo kamera</w:t>
+        <w:t xml:space="preserve">Masuk layer ‘Karakter’ dan hapus mulut karakter </w:t>
       </w:r>
     </w:p>
     <w:p>
@@ -2074,16 +2063,20 @@
         <w:spacing w:line="360" w:lineRule="auto"/>
         <w:ind w:left="1080"/>
         <w:jc w:val="center"/>
+        <w:rPr>
+          <w:lang w:val="id-ID"/>
+        </w:rPr>
       </w:pPr>
       <w:r>
         <w:rPr>
           <w:noProof/>
+          <w:lang w:val="id-ID"/>
         </w:rPr>
         <w:drawing>
-          <wp:inline distT="0" distB="0" distL="0" distR="0" wp14:anchorId="3E7D119A" wp14:editId="3404CDA2">
-            <wp:extent cx="1873250" cy="1401635"/>
-            <wp:effectExtent l="0" t="0" r="0" b="8255"/>
-            <wp:docPr id="1690630791" name="Gambar 10"/>
+          <wp:inline distT="0" distB="0" distL="0" distR="0" wp14:anchorId="567BB197" wp14:editId="53EC1249">
+            <wp:extent cx="3147060" cy="1466406"/>
+            <wp:effectExtent l="0" t="0" r="0" b="635"/>
+            <wp:docPr id="832809231" name="Gambar 12"/>
             <wp:cNvGraphicFramePr>
               <a:graphicFrameLocks xmlns:a="http://schemas.openxmlformats.org/drawingml/2006/main" noChangeAspect="1"/>
             </wp:cNvGraphicFramePr>
@@ -2091,13 +2084,13 @@
               <a:graphicData uri="http://schemas.openxmlformats.org/drawingml/2006/picture">
                 <pic:pic xmlns:pic="http://schemas.openxmlformats.org/drawingml/2006/picture">
                   <pic:nvPicPr>
-                    <pic:cNvPr id="0" name="Picture 19"/>
+                    <pic:cNvPr id="0" name="Picture 12"/>
                     <pic:cNvPicPr>
                       <a:picLocks noChangeAspect="1" noChangeArrowheads="1"/>
                     </pic:cNvPicPr>
                   </pic:nvPicPr>
                   <pic:blipFill>
-                    <a:blip r:embed="rId16">
+                    <a:blip r:embed="rId16" cstate="print">
                       <a:extLst>
                         <a:ext uri="{28A0092B-C50C-407E-A947-70E740481C1C}">
                           <a14:useLocalDpi xmlns:a14="http://schemas.microsoft.com/office/drawing/2010/main" val="0"/>
@@ -2112,7 +2105,7 @@
                   <pic:spPr bwMode="auto">
                     <a:xfrm>
                       <a:off x="0" y="0"/>
-                      <a:ext cx="1880511" cy="1407068"/>
+                      <a:ext cx="3161840" cy="1473293"/>
                     </a:xfrm>
                     <a:prstGeom prst="rect">
                       <a:avLst/>
@@ -2128,15 +2121,70 @@
           </wp:inline>
         </w:drawing>
       </w:r>
+    </w:p>
+    <w:p>
+      <w:pPr>
+        <w:pStyle w:val="Judul3"/>
+      </w:pPr>
+      <w:r>
+        <w:t>3.</w:t>
+      </w:r>
+      <w:r>
+        <w:t xml:space="preserve">10 </w:t>
+      </w:r>
+      <w:r>
+        <w:rPr>
+          <w:lang w:val="id-ID"/>
+        </w:rPr>
+        <w:t>Mengganti Mulut Karakter</w:t>
+      </w:r>
+    </w:p>
+    <w:p>
+      <w:pPr>
+        <w:pStyle w:val="DaftarParagraf"/>
+        <w:numPr>
+          <w:ilvl w:val="0"/>
+          <w:numId w:val="20"/>
+        </w:numPr>
+        <w:spacing w:line="360" w:lineRule="auto"/>
+      </w:pPr>
+      <w:r>
+        <w:rPr>
+          <w:lang w:val="id-ID"/>
+        </w:rPr>
+        <w:t xml:space="preserve">Buat </w:t>
+      </w:r>
+      <w:r>
+        <w:rPr>
+          <w:i/>
+          <w:iCs/>
+          <w:lang w:val="id-ID"/>
+        </w:rPr>
+        <w:t>layer</w:t>
+      </w:r>
+      <w:r>
+        <w:rPr>
+          <w:lang w:val="id-ID"/>
+        </w:rPr>
+        <w:t xml:space="preserve"> baru dengan nama ‘Mulut’</w:t>
+      </w:r>
+    </w:p>
+    <w:p>
+      <w:pPr>
+        <w:pStyle w:val="DaftarParagraf"/>
+        <w:spacing w:line="360" w:lineRule="auto"/>
+        <w:ind w:left="1080"/>
+        <w:jc w:val="center"/>
+      </w:pPr>
       <w:r>
         <w:rPr>
           <w:noProof/>
         </w:rPr>
         <w:drawing>
-          <wp:inline distT="0" distB="0" distL="0" distR="0" wp14:anchorId="57CA716D" wp14:editId="767DDB36">
-            <wp:extent cx="1974850" cy="1407877"/>
-            <wp:effectExtent l="0" t="0" r="6350" b="1905"/>
-            <wp:docPr id="1097527838" name="Gambar 1"/>
+          <wp:inline distT="0" distB="0" distL="0" distR="0" wp14:anchorId="14633FFB" wp14:editId="2DF68C8C">
+            <wp:extent cx="2148840" cy="1025291"/>
+            <wp:effectExtent l="0" t="0" r="3810" b="3810"/>
+            <wp:docPr id="330188524" name="Gambar 13"/>
             <wp:cNvGraphicFramePr>
               <a:graphicFrameLocks xmlns:a="http://schemas.openxmlformats.org/drawingml/2006/main" noChangeAspect="1"/>
             </wp:cNvGraphicFramePr>
@@ -2144,23 +2192,36 @@
               <a:graphicData uri="http://schemas.openxmlformats.org/drawingml/2006/picture">
                 <pic:pic xmlns:pic="http://schemas.openxmlformats.org/drawingml/2006/picture">
                   <pic:nvPicPr>
-                    <pic:cNvPr id="1097527838" name=""/>
-                    <pic:cNvPicPr/>
+                    <pic:cNvPr id="0" name="Picture 13"/>
+                    <pic:cNvPicPr>
+                      <a:picLocks noChangeAspect="1" noChangeArrowheads="1"/>
+                    </pic:cNvPicPr>
                   </pic:nvPicPr>
                   <pic:blipFill>
-                    <a:blip r:embed="rId17"/>
+                    <a:blip r:embed="rId17">
+                      <a:extLst>
+                        <a:ext uri="{28A0092B-C50C-407E-A947-70E740481C1C}">
+                          <a14:useLocalDpi xmlns:a14="http://schemas.microsoft.com/office/drawing/2010/main" val="0"/>
+                        </a:ext>
+                      </a:extLst>
+                    </a:blip>
+                    <a:srcRect/>
                     <a:stretch>
                       <a:fillRect/>
                     </a:stretch>
                   </pic:blipFill>
-                  <pic:spPr>
+                  <pic:spPr bwMode="auto">
                     <a:xfrm>
                       <a:off x="0" y="0"/>
-                      <a:ext cx="1982015" cy="1412985"/>
+                      <a:ext cx="2158772" cy="1030030"/>
                     </a:xfrm>
                     <a:prstGeom prst="rect">
                       <a:avLst/>
                     </a:prstGeom>
+                    <a:noFill/>
+                    <a:ln>
+                      <a:noFill/>
+                    </a:ln>
                   </pic:spPr>
                 </pic:pic>
               </a:graphicData>
@@ -2174,77 +2235,54 @@
         <w:pStyle w:val="Judul3"/>
       </w:pPr>
       <w:r>
-        <w:t>2.</w:t>
-      </w:r>
-      <w:r>
-        <w:t xml:space="preserve">10 </w:t>
-      </w:r>
-      <w:r>
-        <w:t xml:space="preserve">Hasil </w:t>
-      </w:r>
-      <w:proofErr w:type="spellStart"/>
-      <w:r>
-        <w:t>Menggambar</w:t>
-      </w:r>
-      <w:proofErr w:type="spellEnd"/>
-      <w:r>
-        <w:t xml:space="preserve"> Kaki </w:t>
-      </w:r>
-      <w:proofErr w:type="spellStart"/>
-      <w:r>
-        <w:t>dengan</w:t>
-      </w:r>
-      <w:proofErr w:type="spellEnd"/>
-      <w:r>
-        <w:t xml:space="preserve"> Pen Tool</w:t>
-      </w:r>
-    </w:p>
-    <w:p>
-      <w:pPr>
-        <w:rPr>
-          <w:lang w:val="en-US"/>
-        </w:rPr>
-      </w:pPr>
+        <w:t>3.</w:t>
+      </w:r>
+      <w:r>
+        <w:t xml:space="preserve">11 </w:t>
+      </w:r>
+      <w:r>
+        <w:rPr>
+          <w:lang w:val="id-ID"/>
+        </w:rPr>
+        <w:t xml:space="preserve">Membuat </w:t>
+      </w:r>
+      <w:r>
+        <w:rPr>
+          <w:i/>
+          <w:iCs/>
+          <w:lang w:val="id-ID"/>
+        </w:rPr>
+        <w:t>Layer</w:t>
+      </w:r>
+      <w:r>
+        <w:rPr>
+          <w:lang w:val="id-ID"/>
+        </w:rPr>
+        <w:t xml:space="preserve"> ‘Mulut’</w:t>
+      </w:r>
     </w:p>
     <w:p>
       <w:pPr>
         <w:pStyle w:val="DaftarParagraf"/>
         <w:numPr>
           <w:ilvl w:val="0"/>
-          <w:numId w:val="6"/>
+          <w:numId w:val="20"/>
         </w:numPr>
         <w:spacing w:line="360" w:lineRule="auto"/>
       </w:pPr>
-      <w:r>
-        <w:rPr>
-          <w:lang w:val="id-ID"/>
-        </w:rPr>
-        <w:lastRenderedPageBreak/>
-        <w:t xml:space="preserve">Tambahkan </w:t>
-      </w:r>
       <w:proofErr w:type="spellStart"/>
       <w:r>
         <w:rPr>
-          <w:i/>
-          <w:iCs/>
-          <w:lang w:val="id-ID"/>
-        </w:rPr>
-        <w:t>keyframe</w:t>
+          <w:lang w:val="id-ID"/>
+        </w:rPr>
+        <w:t>Import</w:t>
       </w:r>
       <w:proofErr w:type="spellEnd"/>
       <w:r>
         <w:rPr>
           <w:lang w:val="id-ID"/>
         </w:rPr>
-        <w:t xml:space="preserve"> pada semua </w:t>
-      </w:r>
-      <w:r>
-        <w:rPr>
-          <w:i/>
-          <w:iCs/>
-          <w:lang w:val="id-ID"/>
-        </w:rPr>
-        <w:t>layer</w:t>
+        <w:t xml:space="preserve"> bahan mulut yang sudah disiapkan</w:t>
       </w:r>
     </w:p>
     <w:p>
@@ -2259,10 +2297,10 @@
           <w:noProof/>
         </w:rPr>
         <w:drawing>
-          <wp:inline distT="0" distB="0" distL="0" distR="0" wp14:anchorId="552F67A6" wp14:editId="3AF98F8A">
-            <wp:extent cx="3787140" cy="813541"/>
-            <wp:effectExtent l="0" t="0" r="3810" b="5715"/>
-            <wp:docPr id="1600847680" name="Gambar 12"/>
+          <wp:inline distT="0" distB="0" distL="0" distR="0" wp14:anchorId="2677F72F" wp14:editId="6E252DB7">
+            <wp:extent cx="1836420" cy="1503030"/>
+            <wp:effectExtent l="0" t="0" r="0" b="2540"/>
+            <wp:docPr id="74345695" name="Gambar 14"/>
             <wp:cNvGraphicFramePr>
               <a:graphicFrameLocks xmlns:a="http://schemas.openxmlformats.org/drawingml/2006/main" noChangeAspect="1"/>
             </wp:cNvGraphicFramePr>
@@ -2270,7 +2308,7 @@
               <a:graphicData uri="http://schemas.openxmlformats.org/drawingml/2006/picture">
                 <pic:pic xmlns:pic="http://schemas.openxmlformats.org/drawingml/2006/picture">
                   <pic:nvPicPr>
-                    <pic:cNvPr id="0" name="Picture 23"/>
+                    <pic:cNvPr id="0" name="Picture 14"/>
                     <pic:cNvPicPr>
                       <a:picLocks noChangeAspect="1" noChangeArrowheads="1"/>
                     </pic:cNvPicPr>
@@ -2291,7 +2329,7 @@
                   <pic:spPr bwMode="auto">
                     <a:xfrm>
                       <a:off x="0" y="0"/>
-                      <a:ext cx="3805479" cy="817481"/>
+                      <a:ext cx="1839820" cy="1505813"/>
                     </a:xfrm>
                     <a:prstGeom prst="rect">
                       <a:avLst/>
@@ -2311,12 +2349,15 @@
     <w:p>
       <w:pPr>
         <w:pStyle w:val="Judul3"/>
-      </w:pPr>
-      <w:r>
-        <w:t>2.</w:t>
-      </w:r>
-      <w:r>
-        <w:t xml:space="preserve">11 </w:t>
+        <w:rPr>
+          <w:lang w:val="id-ID"/>
+        </w:rPr>
+      </w:pPr>
+      <w:r>
+        <w:t>3.</w:t>
+      </w:r>
+      <w:r>
+        <w:t xml:space="preserve">12 </w:t>
       </w:r>
       <w:r>
         <w:rPr>
@@ -2331,32 +2372,23 @@
           <w:iCs/>
           <w:lang w:val="id-ID"/>
         </w:rPr>
-        <w:t>keyframe</w:t>
+        <w:t>frame</w:t>
       </w:r>
       <w:proofErr w:type="spellEnd"/>
       <w:r>
         <w:rPr>
           <w:lang w:val="id-ID"/>
         </w:rPr>
-        <w:t xml:space="preserve"> ke semua </w:t>
-      </w:r>
-      <w:proofErr w:type="spellStart"/>
-      <w:r>
-        <w:rPr>
-          <w:i/>
-          <w:iCs/>
-          <w:lang w:val="id-ID"/>
-        </w:rPr>
-        <w:t>frame</w:t>
-      </w:r>
-      <w:proofErr w:type="spellEnd"/>
-    </w:p>
+        <w:t xml:space="preserve"> selama 10 detik</w:t>
+      </w:r>
+    </w:p>
+    <w:p/>
     <w:p>
       <w:pPr>
         <w:pStyle w:val="DaftarParagraf"/>
         <w:numPr>
           <w:ilvl w:val="0"/>
-          <w:numId w:val="6"/>
+          <w:numId w:val="20"/>
         </w:numPr>
         <w:spacing w:line="360" w:lineRule="auto"/>
       </w:pPr>
@@ -2364,7 +2396,8 @@
         <w:rPr>
           <w:lang w:val="id-ID"/>
         </w:rPr>
-        <w:t xml:space="preserve">Tambahkan </w:t>
+        <w:lastRenderedPageBreak/>
+        <w:t xml:space="preserve">Konversi mulut ke bentuk simbol dan pilih </w:t>
       </w:r>
       <w:proofErr w:type="spellStart"/>
       <w:r>
@@ -2373,35 +2406,9 @@
           <w:iCs/>
           <w:lang w:val="id-ID"/>
         </w:rPr>
-        <w:t>frame</w:t>
+        <w:t>graphic</w:t>
       </w:r>
       <w:proofErr w:type="spellEnd"/>
-      <w:r>
-        <w:rPr>
-          <w:lang w:val="id-ID"/>
-        </w:rPr>
-        <w:t xml:space="preserve"> </w:t>
-      </w:r>
-      <w:r>
-        <w:rPr>
-          <w:lang w:val="id-ID"/>
-        </w:rPr>
-        <w:t xml:space="preserve">hingga </w:t>
-      </w:r>
-      <w:proofErr w:type="spellStart"/>
-      <w:r>
-        <w:rPr>
-          <w:lang w:val="id-ID"/>
-        </w:rPr>
-        <w:t>frame</w:t>
-      </w:r>
-      <w:proofErr w:type="spellEnd"/>
-      <w:r>
-        <w:rPr>
-          <w:lang w:val="id-ID"/>
-        </w:rPr>
-        <w:t xml:space="preserve"> ke-300</w:t>
-      </w:r>
     </w:p>
     <w:p>
       <w:pPr>
@@ -2415,10 +2422,10 @@
           <w:noProof/>
         </w:rPr>
         <w:drawing>
-          <wp:inline distT="0" distB="0" distL="0" distR="0" wp14:anchorId="55597D71" wp14:editId="6E1FA54A">
-            <wp:extent cx="4160520" cy="760604"/>
-            <wp:effectExtent l="0" t="0" r="0" b="1905"/>
-            <wp:docPr id="1819715630" name="Gambar 13"/>
+          <wp:inline distT="0" distB="0" distL="0" distR="0" wp14:anchorId="67048FA7" wp14:editId="383C84C5">
+            <wp:extent cx="3127440" cy="1447800"/>
+            <wp:effectExtent l="0" t="0" r="0" b="0"/>
+            <wp:docPr id="2119322167" name="Gambar 15"/>
             <wp:cNvGraphicFramePr>
               <a:graphicFrameLocks xmlns:a="http://schemas.openxmlformats.org/drawingml/2006/main" noChangeAspect="1"/>
             </wp:cNvGraphicFramePr>
@@ -2426,7 +2433,7 @@
               <a:graphicData uri="http://schemas.openxmlformats.org/drawingml/2006/picture">
                 <pic:pic xmlns:pic="http://schemas.openxmlformats.org/drawingml/2006/picture">
                   <pic:nvPicPr>
-                    <pic:cNvPr id="0" name="Picture 25"/>
+                    <pic:cNvPr id="0" name="Picture 15"/>
                     <pic:cNvPicPr>
                       <a:picLocks noChangeAspect="1" noChangeArrowheads="1"/>
                     </pic:cNvPicPr>
@@ -2447,7 +2454,7 @@
                   <pic:spPr bwMode="auto">
                     <a:xfrm>
                       <a:off x="0" y="0"/>
-                      <a:ext cx="4219329" cy="771355"/>
+                      <a:ext cx="3148077" cy="1457354"/>
                     </a:xfrm>
                     <a:prstGeom prst="rect">
                       <a:avLst/>
@@ -2472,32 +2479,16 @@
         </w:rPr>
       </w:pPr>
       <w:r>
-        <w:t>2.</w:t>
-      </w:r>
-      <w:r>
-        <w:t xml:space="preserve">12 </w:t>
-      </w:r>
-      <w:r>
-        <w:rPr>
-          <w:lang w:val="id-ID"/>
-        </w:rPr>
-        <w:t xml:space="preserve">Menambahkan </w:t>
-      </w:r>
-      <w:proofErr w:type="spellStart"/>
-      <w:r>
-        <w:rPr>
-          <w:i/>
-          <w:iCs/>
-          <w:lang w:val="id-ID"/>
-        </w:rPr>
-        <w:t>frame</w:t>
-      </w:r>
-      <w:proofErr w:type="spellEnd"/>
-      <w:r>
-        <w:rPr>
-          <w:lang w:val="id-ID"/>
-        </w:rPr>
-        <w:t xml:space="preserve"> selama 10 detik</w:t>
+        <w:t>3.</w:t>
+      </w:r>
+      <w:r>
+        <w:t xml:space="preserve">13 </w:t>
+      </w:r>
+      <w:r>
+        <w:rPr>
+          <w:lang w:val="id-ID"/>
+        </w:rPr>
+        <w:t>Konversi Mulut ke Simbol</w:t>
       </w:r>
     </w:p>
     <w:p>
@@ -2505,16 +2496,10 @@
         <w:pStyle w:val="DaftarParagraf"/>
         <w:numPr>
           <w:ilvl w:val="0"/>
-          <w:numId w:val="6"/>
+          <w:numId w:val="20"/>
         </w:numPr>
         <w:spacing w:line="360" w:lineRule="auto"/>
       </w:pPr>
-      <w:r>
-        <w:rPr>
-          <w:lang w:val="id-ID"/>
-        </w:rPr>
-        <w:t xml:space="preserve">Buat </w:t>
-      </w:r>
       <w:proofErr w:type="spellStart"/>
       <w:r>
         <w:rPr>
@@ -2522,32 +2507,28 @@
           <w:iCs/>
           <w:lang w:val="id-ID"/>
         </w:rPr>
-        <w:t>classic</w:t>
+        <w:t>Import</w:t>
       </w:r>
       <w:proofErr w:type="spellEnd"/>
+      <w:r>
+        <w:rPr>
+          <w:lang w:val="id-ID"/>
+        </w:rPr>
+        <w:t xml:space="preserve"> seluruh bentuk mulut karakter di dalam </w:t>
+      </w:r>
       <w:r>
         <w:rPr>
           <w:i/>
           <w:iCs/>
           <w:lang w:val="id-ID"/>
         </w:rPr>
-        <w:t xml:space="preserve"> </w:t>
-      </w:r>
-      <w:proofErr w:type="spellStart"/>
-      <w:r>
-        <w:rPr>
-          <w:i/>
-          <w:iCs/>
-          <w:lang w:val="id-ID"/>
-        </w:rPr>
-        <w:t>tween</w:t>
-      </w:r>
-      <w:proofErr w:type="spellEnd"/>
-      <w:r>
-        <w:rPr>
-          <w:lang w:val="id-ID"/>
-        </w:rPr>
-        <w:t xml:space="preserve"> pada layer ‘Awan’</w:t>
+        <w:t>layer</w:t>
+      </w:r>
+      <w:r>
+        <w:rPr>
+          <w:lang w:val="id-ID"/>
+        </w:rPr>
+        <w:t xml:space="preserve"> ‘Mulut’</w:t>
       </w:r>
     </w:p>
     <w:p>
@@ -2562,10 +2543,10 @@
           <w:noProof/>
         </w:rPr>
         <w:drawing>
-          <wp:inline distT="0" distB="0" distL="0" distR="0" wp14:anchorId="073CEED3" wp14:editId="1DB8EFF1">
-            <wp:extent cx="4183380" cy="743700"/>
-            <wp:effectExtent l="0" t="0" r="7620" b="0"/>
-            <wp:docPr id="668269337" name="Gambar 14"/>
+          <wp:inline distT="0" distB="0" distL="0" distR="0" wp14:anchorId="31E072DA" wp14:editId="0F0DF968">
+            <wp:extent cx="2856498" cy="1577340"/>
+            <wp:effectExtent l="0" t="0" r="1270" b="3810"/>
+            <wp:docPr id="1359184195" name="Gambar 16"/>
             <wp:cNvGraphicFramePr>
               <a:graphicFrameLocks xmlns:a="http://schemas.openxmlformats.org/drawingml/2006/main" noChangeAspect="1"/>
             </wp:cNvGraphicFramePr>
@@ -2573,7 +2554,7 @@
               <a:graphicData uri="http://schemas.openxmlformats.org/drawingml/2006/picture">
                 <pic:pic xmlns:pic="http://schemas.openxmlformats.org/drawingml/2006/picture">
                   <pic:nvPicPr>
-                    <pic:cNvPr id="0" name="Picture 27"/>
+                    <pic:cNvPr id="0" name="Picture 16"/>
                     <pic:cNvPicPr>
                       <a:picLocks noChangeAspect="1" noChangeArrowheads="1"/>
                     </pic:cNvPicPr>
@@ -2594,7 +2575,7 @@
                   <pic:spPr bwMode="auto">
                     <a:xfrm>
                       <a:off x="0" y="0"/>
-                      <a:ext cx="4195431" cy="745842"/>
+                      <a:ext cx="2874527" cy="1587295"/>
                     </a:xfrm>
                     <a:prstGeom prst="rect">
                       <a:avLst/>
@@ -2615,54 +2596,28 @@
       <w:pPr>
         <w:pStyle w:val="Judul3"/>
         <w:rPr>
-          <w:lang w:val="en-GB"/>
-        </w:rPr>
-      </w:pPr>
-      <w:r>
-        <w:t>2.</w:t>
-      </w:r>
-      <w:r>
-        <w:t xml:space="preserve">13 </w:t>
-      </w:r>
-      <w:r>
-        <w:rPr>
-          <w:lang w:val="id-ID"/>
-        </w:rPr>
-        <w:t xml:space="preserve">Menambahkan </w:t>
+          <w:lang w:val="id-ID"/>
+        </w:rPr>
+      </w:pPr>
+      <w:r>
+        <w:t>3.</w:t>
+      </w:r>
+      <w:r>
+        <w:t xml:space="preserve">14 </w:t>
       </w:r>
       <w:proofErr w:type="spellStart"/>
       <w:r>
         <w:rPr>
-          <w:i/>
-          <w:iCs/>
-          <w:lang w:val="id-ID"/>
-        </w:rPr>
-        <w:t>classic</w:t>
+          <w:lang w:val="id-ID"/>
+        </w:rPr>
+        <w:t>Import</w:t>
       </w:r>
       <w:proofErr w:type="spellEnd"/>
       <w:r>
         <w:rPr>
-          <w:i/>
-          <w:iCs/>
-          <w:lang w:val="id-ID"/>
-        </w:rPr>
-        <w:t xml:space="preserve"> </w:t>
-      </w:r>
-      <w:proofErr w:type="spellStart"/>
-      <w:r>
-        <w:rPr>
-          <w:i/>
-          <w:iCs/>
-          <w:lang w:val="id-ID"/>
-        </w:rPr>
-        <w:t>tween</w:t>
-      </w:r>
-      <w:proofErr w:type="spellEnd"/>
-      <w:r>
-        <w:rPr>
-          <w:lang w:val="id-ID"/>
-        </w:rPr>
-        <w:t xml:space="preserve"> di layer ‘Awan’</w:t>
+          <w:lang w:val="id-ID"/>
+        </w:rPr>
+        <w:t xml:space="preserve"> Seluruh Bentuk Mulut</w:t>
       </w:r>
     </w:p>
     <w:p>
@@ -2670,7 +2625,7 @@
         <w:pStyle w:val="DaftarParagraf"/>
         <w:numPr>
           <w:ilvl w:val="0"/>
-          <w:numId w:val="6"/>
+          <w:numId w:val="20"/>
         </w:numPr>
         <w:spacing w:line="360" w:lineRule="auto"/>
       </w:pPr>
@@ -2678,33 +2633,35 @@
         <w:rPr>
           <w:lang w:val="id-ID"/>
         </w:rPr>
-        <w:t xml:space="preserve">Geser awan </w:t>
-      </w:r>
-      <w:r>
-        <w:rPr>
-          <w:lang w:val="id-ID"/>
-        </w:rPr>
-        <w:t xml:space="preserve">ke kanan </w:t>
-      </w:r>
-      <w:r>
-        <w:rPr>
-          <w:lang w:val="id-ID"/>
-        </w:rPr>
-        <w:t xml:space="preserve">pada </w:t>
-      </w:r>
-      <w:proofErr w:type="spellStart"/>
-      <w:r>
-        <w:rPr>
-          <w:lang w:val="id-ID"/>
-        </w:rPr>
-        <w:t>frame</w:t>
-      </w:r>
-      <w:proofErr w:type="spellEnd"/>
-      <w:r>
-        <w:rPr>
-          <w:lang w:val="id-ID"/>
-        </w:rPr>
-        <w:t xml:space="preserve"> ke-300</w:t>
+        <w:t xml:space="preserve">Kembali ke </w:t>
+      </w:r>
+      <w:r>
+        <w:rPr>
+          <w:i/>
+          <w:iCs/>
+          <w:lang w:val="id-ID"/>
+        </w:rPr>
+        <w:t>layer</w:t>
+      </w:r>
+      <w:r>
+        <w:rPr>
+          <w:lang w:val="id-ID"/>
+        </w:rPr>
+        <w:t xml:space="preserve"> ‘Kepala’ dan buat </w:t>
+      </w:r>
+      <w:r>
+        <w:rPr>
+          <w:i/>
+          <w:iCs/>
+          <w:lang w:val="id-ID"/>
+        </w:rPr>
+        <w:t>layer</w:t>
+      </w:r>
+      <w:r>
+        <w:rPr>
+          <w:lang w:val="id-ID"/>
+        </w:rPr>
+        <w:t xml:space="preserve"> ‘Audio’</w:t>
       </w:r>
     </w:p>
     <w:p>
@@ -2719,10 +2676,10 @@
           <w:noProof/>
         </w:rPr>
         <w:drawing>
-          <wp:inline distT="0" distB="0" distL="0" distR="0" wp14:anchorId="0876412D" wp14:editId="32A71F1A">
-            <wp:extent cx="3147060" cy="1770395"/>
-            <wp:effectExtent l="0" t="0" r="0" b="1270"/>
-            <wp:docPr id="1247779951" name="Gambar 15"/>
+          <wp:inline distT="0" distB="0" distL="0" distR="0" wp14:anchorId="01E47ACA" wp14:editId="07985BF3">
+            <wp:extent cx="2805323" cy="1668780"/>
+            <wp:effectExtent l="0" t="0" r="0" b="7620"/>
+            <wp:docPr id="78751321" name="Gambar 17"/>
             <wp:cNvGraphicFramePr>
               <a:graphicFrameLocks xmlns:a="http://schemas.openxmlformats.org/drawingml/2006/main" noChangeAspect="1"/>
             </wp:cNvGraphicFramePr>
@@ -2730,13 +2687,13 @@
               <a:graphicData uri="http://schemas.openxmlformats.org/drawingml/2006/picture">
                 <pic:pic xmlns:pic="http://schemas.openxmlformats.org/drawingml/2006/picture">
                   <pic:nvPicPr>
-                    <pic:cNvPr id="0" name="Picture 29"/>
+                    <pic:cNvPr id="0" name="Picture 17"/>
                     <pic:cNvPicPr>
                       <a:picLocks noChangeAspect="1" noChangeArrowheads="1"/>
                     </pic:cNvPicPr>
                   </pic:nvPicPr>
                   <pic:blipFill>
-                    <a:blip r:embed="rId21" cstate="print">
+                    <a:blip r:embed="rId21">
                       <a:extLst>
                         <a:ext uri="{28A0092B-C50C-407E-A947-70E740481C1C}">
                           <a14:useLocalDpi xmlns:a14="http://schemas.microsoft.com/office/drawing/2010/main" val="0"/>
@@ -2751,7 +2708,7 @@
                   <pic:spPr bwMode="auto">
                     <a:xfrm>
                       <a:off x="0" y="0"/>
-                      <a:ext cx="3160998" cy="1778236"/>
+                      <a:ext cx="2814869" cy="1674458"/>
                     </a:xfrm>
                     <a:prstGeom prst="rect">
                       <a:avLst/>
@@ -2776,33 +2733,44 @@
         </w:rPr>
       </w:pPr>
       <w:r>
-        <w:t>2.</w:t>
-      </w:r>
-      <w:r>
-        <w:t xml:space="preserve">14 </w:t>
-      </w:r>
-      <w:r>
-        <w:rPr>
-          <w:lang w:val="id-ID"/>
-        </w:rPr>
-        <w:t>Menggeser gambar awan</w:t>
+        <w:t>3.</w:t>
+      </w:r>
+      <w:r>
+        <w:t xml:space="preserve">15 </w:t>
+      </w:r>
+      <w:proofErr w:type="spellStart"/>
+      <w:r>
+        <w:t>Membuat</w:t>
+      </w:r>
+      <w:proofErr w:type="spellEnd"/>
+      <w:r>
+        <w:t xml:space="preserve"> </w:t>
+      </w:r>
+      <w:r>
+        <w:rPr>
+          <w:i/>
+          <w:iCs/>
+        </w:rPr>
+        <w:t>Layer</w:t>
+      </w:r>
+      <w:r>
+        <w:t xml:space="preserve"> ‘</w:t>
+      </w:r>
+      <w:r>
+        <w:rPr>
+          <w:lang w:val="id-ID"/>
+        </w:rPr>
+        <w:t>Audio’</w:t>
       </w:r>
     </w:p>
     <w:p>
       <w:pPr>
         <w:jc w:val="left"/>
         <w:rPr>
-          <w:rFonts w:eastAsia="Times New Roman" w:cs="Times New Roman"/>
-          <w:b/>
-          <w:bCs/>
-          <w:szCs w:val="24"/>
-        </w:rPr>
-      </w:pPr>
-      <w:r>
-        <w:rPr>
-          <w:b/>
-          <w:bCs/>
-        </w:rPr>
+          <w:lang w:val="en-GB"/>
+        </w:rPr>
+      </w:pPr>
+      <w:r>
         <w:br w:type="page"/>
       </w:r>
     </w:p>
@@ -2811,61 +2779,58 @@
         <w:pStyle w:val="DaftarParagraf"/>
         <w:numPr>
           <w:ilvl w:val="0"/>
-          <w:numId w:val="5"/>
+          <w:numId w:val="20"/>
         </w:numPr>
         <w:spacing w:line="360" w:lineRule="auto"/>
-        <w:rPr>
-          <w:b/>
-          <w:bCs/>
-          <w:lang w:val="en-US"/>
-        </w:rPr>
-      </w:pPr>
-      <w:r>
-        <w:rPr>
-          <w:b/>
-          <w:bCs/>
+      </w:pPr>
+      <w:proofErr w:type="spellStart"/>
+      <w:r>
+        <w:rPr>
           <w:lang w:val="id-ID"/>
         </w:rPr>
         <w:lastRenderedPageBreak/>
-        <w:t xml:space="preserve">Layer </w:t>
+        <w:t>Import</w:t>
+      </w:r>
+      <w:proofErr w:type="spellEnd"/>
+      <w:r>
+        <w:rPr>
+          <w:lang w:val="id-ID"/>
+        </w:rPr>
+        <w:t xml:space="preserve"> audio pantun di layer ‘Audio’</w:t>
+      </w:r>
+      <w:r>
+        <w:rPr>
+          <w:lang w:val="id-ID"/>
+        </w:rPr>
+        <w:t xml:space="preserve">. Kemudian buka </w:t>
       </w:r>
       <w:proofErr w:type="spellStart"/>
       <w:r>
         <w:rPr>
-          <w:b/>
-          <w:bCs/>
-          <w:lang w:val="id-ID"/>
-        </w:rPr>
-        <w:t>Parenting</w:t>
+          <w:lang w:val="id-ID"/>
+        </w:rPr>
+        <w:t>Lip</w:t>
       </w:r>
       <w:proofErr w:type="spellEnd"/>
-    </w:p>
-    <w:p>
-      <w:pPr>
-        <w:pStyle w:val="DaftarParagraf"/>
-        <w:numPr>
-          <w:ilvl w:val="0"/>
-          <w:numId w:val="19"/>
-        </w:numPr>
-        <w:spacing w:line="360" w:lineRule="auto"/>
-      </w:pPr>
-      <w:r>
-        <w:rPr>
-          <w:lang w:val="id-ID"/>
-        </w:rPr>
-        <w:t>Buat layer ‘</w:t>
-      </w:r>
-      <w:r>
-        <w:rPr>
-          <w:lang w:val="id-ID"/>
-        </w:rPr>
-        <w:t>Karakter</w:t>
-      </w:r>
-      <w:r>
-        <w:rPr>
-          <w:lang w:val="id-ID"/>
-        </w:rPr>
-        <w:t>’</w:t>
+      <w:r>
+        <w:rPr>
+          <w:lang w:val="id-ID"/>
+        </w:rPr>
+        <w:t xml:space="preserve"> </w:t>
+      </w:r>
+      <w:proofErr w:type="spellStart"/>
+      <w:r>
+        <w:rPr>
+          <w:lang w:val="id-ID"/>
+        </w:rPr>
+        <w:t>Syncing</w:t>
+      </w:r>
+      <w:proofErr w:type="spellEnd"/>
+      <w:r>
+        <w:rPr>
+          <w:lang w:val="id-ID"/>
+        </w:rPr>
+        <w:t xml:space="preserve"> di properti mulut</w:t>
       </w:r>
     </w:p>
     <w:p>
@@ -2880,10 +2845,10 @@
           <w:noProof/>
         </w:rPr>
         <w:drawing>
-          <wp:inline distT="0" distB="0" distL="0" distR="0" wp14:anchorId="416426DB" wp14:editId="1C5C4FD2">
-            <wp:extent cx="1592580" cy="1296472"/>
-            <wp:effectExtent l="0" t="0" r="7620" b="0"/>
-            <wp:docPr id="1509442581" name="Gambar 16"/>
+          <wp:inline distT="0" distB="0" distL="0" distR="0" wp14:anchorId="6FC5CFBE" wp14:editId="222BE00B">
+            <wp:extent cx="1917502" cy="2164080"/>
+            <wp:effectExtent l="0" t="0" r="6985" b="7620"/>
+            <wp:docPr id="1527144688" name="Gambar 19"/>
             <wp:cNvGraphicFramePr>
               <a:graphicFrameLocks xmlns:a="http://schemas.openxmlformats.org/drawingml/2006/main" noChangeAspect="1"/>
             </wp:cNvGraphicFramePr>
@@ -2891,13 +2856,13 @@
               <a:graphicData uri="http://schemas.openxmlformats.org/drawingml/2006/picture">
                 <pic:pic xmlns:pic="http://schemas.openxmlformats.org/drawingml/2006/picture">
                   <pic:nvPicPr>
-                    <pic:cNvPr id="0" name="Picture 31"/>
+                    <pic:cNvPr id="0" name="Picture 19"/>
                     <pic:cNvPicPr>
                       <a:picLocks noChangeAspect="1" noChangeArrowheads="1"/>
                     </pic:cNvPicPr>
                   </pic:nvPicPr>
                   <pic:blipFill>
-                    <a:blip r:embed="rId22">
+                    <a:blip r:embed="rId22" cstate="print">
                       <a:extLst>
                         <a:ext uri="{28A0092B-C50C-407E-A947-70E740481C1C}">
                           <a14:useLocalDpi xmlns:a14="http://schemas.microsoft.com/office/drawing/2010/main" val="0"/>
@@ -2912,7 +2877,7 @@
                   <pic:spPr bwMode="auto">
                     <a:xfrm>
                       <a:off x="0" y="0"/>
-                      <a:ext cx="1597125" cy="1300172"/>
+                      <a:ext cx="1924580" cy="2172068"/>
                     </a:xfrm>
                     <a:prstGeom prst="rect">
                       <a:avLst/>
@@ -2937,27 +2902,32 @@
         </w:rPr>
       </w:pPr>
       <w:r>
-        <w:t>2.</w:t>
-      </w:r>
-      <w:r>
-        <w:t xml:space="preserve">15 </w:t>
+        <w:t>3.</w:t>
+      </w:r>
+      <w:r>
+        <w:t xml:space="preserve">16 </w:t>
+      </w:r>
+      <w:r>
+        <w:rPr>
+          <w:lang w:val="id-ID"/>
+        </w:rPr>
+        <w:t xml:space="preserve">Hasil </w:t>
       </w:r>
       <w:proofErr w:type="spellStart"/>
       <w:r>
-        <w:t>Membuat</w:t>
+        <w:rPr>
+          <w:i/>
+          <w:iCs/>
+          <w:lang w:val="id-ID"/>
+        </w:rPr>
+        <w:t>import</w:t>
       </w:r>
       <w:proofErr w:type="spellEnd"/>
       <w:r>
-        <w:t xml:space="preserve"> Layer ‘</w:t>
-      </w:r>
-      <w:r>
-        <w:rPr>
-          <w:lang w:val="id-ID"/>
-        </w:rPr>
-        <w:t>Karakter</w:t>
-      </w:r>
-      <w:r>
-        <w:t>’</w:t>
+        <w:rPr>
+          <w:lang w:val="id-ID"/>
+        </w:rPr>
+        <w:t xml:space="preserve"> gambar karakter</w:t>
       </w:r>
     </w:p>
     <w:p>
@@ -2965,62 +2935,16 @@
         <w:pStyle w:val="DaftarParagraf"/>
         <w:numPr>
           <w:ilvl w:val="0"/>
-          <w:numId w:val="19"/>
+          <w:numId w:val="20"/>
         </w:numPr>
         <w:spacing w:line="360" w:lineRule="auto"/>
       </w:pPr>
-      <w:proofErr w:type="spellStart"/>
-      <w:r>
-        <w:rPr>
-          <w:lang w:val="id-ID"/>
-        </w:rPr>
-        <w:t>Import</w:t>
-      </w:r>
-      <w:proofErr w:type="spellEnd"/>
-      <w:r>
-        <w:rPr>
-          <w:lang w:val="id-ID"/>
-        </w:rPr>
-        <w:t xml:space="preserve"> </w:t>
-      </w:r>
-      <w:proofErr w:type="spellStart"/>
-      <w:r>
-        <w:rPr>
-          <w:i/>
-          <w:iCs/>
-          <w:lang w:val="id-ID"/>
-        </w:rPr>
-        <w:t>file</w:t>
-      </w:r>
-      <w:proofErr w:type="spellEnd"/>
-      <w:r>
-        <w:rPr>
-          <w:lang w:val="id-ID"/>
-        </w:rPr>
-        <w:t xml:space="preserve"> Adobe </w:t>
-      </w:r>
-      <w:proofErr w:type="spellStart"/>
-      <w:r>
-        <w:rPr>
-          <w:lang w:val="id-ID"/>
-        </w:rPr>
-        <w:t>Illustrator</w:t>
-      </w:r>
-      <w:proofErr w:type="spellEnd"/>
-      <w:r>
-        <w:rPr>
-          <w:lang w:val="id-ID"/>
-        </w:rPr>
-        <w:t xml:space="preserve"> yang dibuat sebelumnya dengan </w:t>
-      </w:r>
-      <w:proofErr w:type="spellStart"/>
-      <w:r>
-        <w:rPr>
-          <w:lang w:val="id-ID"/>
-        </w:rPr>
-        <w:t>Ctrl+r</w:t>
-      </w:r>
-      <w:proofErr w:type="spellEnd"/>
+      <w:r>
+        <w:rPr>
+          <w:lang w:val="id-ID"/>
+        </w:rPr>
+        <w:t>Cocokkan dengan bentuk mulut dan pilih layer ‘Audio’ untuk menyinkronkan dengan bentuk mulut</w:t>
+      </w:r>
     </w:p>
     <w:p>
       <w:pPr>
@@ -3034,10 +2958,10 @@
           <w:noProof/>
         </w:rPr>
         <w:drawing>
-          <wp:inline distT="0" distB="0" distL="0" distR="0" wp14:anchorId="623AD51C" wp14:editId="3FA79A42">
-            <wp:extent cx="2514600" cy="1414601"/>
-            <wp:effectExtent l="0" t="0" r="0" b="0"/>
-            <wp:docPr id="1379570429" name="Gambar 17"/>
+          <wp:inline distT="0" distB="0" distL="0" distR="0" wp14:anchorId="17F93585" wp14:editId="79009966">
+            <wp:extent cx="1706880" cy="2377345"/>
+            <wp:effectExtent l="0" t="0" r="7620" b="4445"/>
+            <wp:docPr id="397960450" name="Gambar 20"/>
             <wp:cNvGraphicFramePr>
               <a:graphicFrameLocks xmlns:a="http://schemas.openxmlformats.org/drawingml/2006/main" noChangeAspect="1"/>
             </wp:cNvGraphicFramePr>
@@ -3045,7 +2969,7 @@
               <a:graphicData uri="http://schemas.openxmlformats.org/drawingml/2006/picture">
                 <pic:pic xmlns:pic="http://schemas.openxmlformats.org/drawingml/2006/picture">
                   <pic:nvPicPr>
-                    <pic:cNvPr id="0" name="Picture 33"/>
+                    <pic:cNvPr id="0" name="Picture 20"/>
                     <pic:cNvPicPr>
                       <a:picLocks noChangeAspect="1" noChangeArrowheads="1"/>
                     </pic:cNvPicPr>
@@ -3066,7 +2990,7 @@
                   <pic:spPr bwMode="auto">
                     <a:xfrm>
                       <a:off x="0" y="0"/>
-                      <a:ext cx="2532910" cy="1424901"/>
+                      <a:ext cx="1710494" cy="2382379"/>
                     </a:xfrm>
                     <a:prstGeom prst="rect">
                       <a:avLst/>
@@ -3086,21 +3010,18 @@
     <w:p>
       <w:pPr>
         <w:pStyle w:val="Judul3"/>
-        <w:rPr>
-          <w:lang w:val="en-GB"/>
-        </w:rPr>
-      </w:pPr>
-      <w:r>
-        <w:t>2.</w:t>
-      </w:r>
-      <w:r>
-        <w:t xml:space="preserve">16 </w:t>
-      </w:r>
-      <w:r>
-        <w:rPr>
-          <w:lang w:val="id-ID"/>
-        </w:rPr>
-        <w:t xml:space="preserve">Hasil </w:t>
+      </w:pPr>
+      <w:r>
+        <w:t>3.</w:t>
+      </w:r>
+      <w:r>
+        <w:t xml:space="preserve">17 </w:t>
+      </w:r>
+      <w:r>
+        <w:rPr>
+          <w:lang w:val="id-ID"/>
+        </w:rPr>
+        <w:t xml:space="preserve">Mengatur </w:t>
       </w:r>
       <w:proofErr w:type="spellStart"/>
       <w:r>
@@ -3109,22 +3030,34 @@
           <w:iCs/>
           <w:lang w:val="id-ID"/>
         </w:rPr>
-        <w:t>import</w:t>
+        <w:t>Lip</w:t>
       </w:r>
       <w:proofErr w:type="spellEnd"/>
       <w:r>
         <w:rPr>
-          <w:lang w:val="id-ID"/>
-        </w:rPr>
-        <w:t xml:space="preserve"> gambar karakter</w:t>
-      </w:r>
+          <w:i/>
+          <w:iCs/>
+          <w:lang w:val="id-ID"/>
+        </w:rPr>
+        <w:t xml:space="preserve"> </w:t>
+      </w:r>
+      <w:proofErr w:type="spellStart"/>
+      <w:r>
+        <w:rPr>
+          <w:i/>
+          <w:iCs/>
+          <w:lang w:val="id-ID"/>
+        </w:rPr>
+        <w:t>Sync</w:t>
+      </w:r>
+      <w:proofErr w:type="spellEnd"/>
     </w:p>
     <w:p>
       <w:pPr>
         <w:pStyle w:val="DaftarParagraf"/>
         <w:numPr>
           <w:ilvl w:val="0"/>
-          <w:numId w:val="19"/>
+          <w:numId w:val="20"/>
         </w:numPr>
         <w:spacing w:line="360" w:lineRule="auto"/>
       </w:pPr>
@@ -3132,19 +3065,7 @@
         <w:rPr>
           <w:lang w:val="id-ID"/>
         </w:rPr>
-        <w:t>Atur posisinya</w:t>
-      </w:r>
-      <w:r>
-        <w:rPr>
-          <w:lang w:val="id-ID"/>
-        </w:rPr>
-        <w:t>, konversi ke simbol,</w:t>
-      </w:r>
-      <w:r>
-        <w:rPr>
-          <w:lang w:val="id-ID"/>
-        </w:rPr>
-        <w:t xml:space="preserve"> dan klik 2x pada gambar karakter</w:t>
+        <w:t>Hasil sinkron akan terlihat seperti ini</w:t>
       </w:r>
     </w:p>
     <w:p>
@@ -3159,10 +3080,10 @@
           <w:noProof/>
         </w:rPr>
         <w:drawing>
-          <wp:inline distT="0" distB="0" distL="0" distR="0" wp14:anchorId="3103322F" wp14:editId="10F106D1">
-            <wp:extent cx="2527300" cy="1421746"/>
-            <wp:effectExtent l="0" t="0" r="6350" b="7620"/>
-            <wp:docPr id="1915331729" name="Gambar 19"/>
+          <wp:inline distT="0" distB="0" distL="0" distR="0" wp14:anchorId="0515916B" wp14:editId="69C93649">
+            <wp:extent cx="3413760" cy="796544"/>
+            <wp:effectExtent l="0" t="0" r="0" b="3810"/>
+            <wp:docPr id="135585618" name="Gambar 21"/>
             <wp:cNvGraphicFramePr>
               <a:graphicFrameLocks xmlns:a="http://schemas.openxmlformats.org/drawingml/2006/main" noChangeAspect="1"/>
             </wp:cNvGraphicFramePr>
@@ -3170,7 +3091,7 @@
               <a:graphicData uri="http://schemas.openxmlformats.org/drawingml/2006/picture">
                 <pic:pic xmlns:pic="http://schemas.openxmlformats.org/drawingml/2006/picture">
                   <pic:nvPicPr>
-                    <pic:cNvPr id="0" name="Picture 37"/>
+                    <pic:cNvPr id="0" name="Picture 21"/>
                     <pic:cNvPicPr>
                       <a:picLocks noChangeAspect="1" noChangeArrowheads="1"/>
                     </pic:cNvPicPr>
@@ -3191,7 +3112,7 @@
                   <pic:spPr bwMode="auto">
                     <a:xfrm>
                       <a:off x="0" y="0"/>
-                      <a:ext cx="2546987" cy="1432821"/>
+                      <a:ext cx="3429155" cy="800136"/>
                     </a:xfrm>
                     <a:prstGeom prst="rect">
                       <a:avLst/>
@@ -3211,18 +3132,29 @@
     <w:p>
       <w:pPr>
         <w:pStyle w:val="Judul3"/>
-      </w:pPr>
-      <w:r>
-        <w:t>2.</w:t>
-      </w:r>
-      <w:r>
-        <w:t xml:space="preserve">17 </w:t>
-      </w:r>
-      <w:r>
-        <w:rPr>
-          <w:lang w:val="id-ID"/>
-        </w:rPr>
-        <w:t>Masuk pada gambar karakter</w:t>
+        <w:rPr>
+          <w:lang w:val="id-ID"/>
+        </w:rPr>
+      </w:pPr>
+      <w:r>
+        <w:t>3.</w:t>
+      </w:r>
+      <w:r>
+        <w:t xml:space="preserve">18 </w:t>
+      </w:r>
+      <w:r>
+        <w:rPr>
+          <w:lang w:val="id-ID"/>
+        </w:rPr>
+        <w:t>Hasil Sinkron</w:t>
+      </w:r>
+    </w:p>
+    <w:p>
+      <w:pPr>
+        <w:jc w:val="left"/>
+      </w:pPr>
+      <w:r>
+        <w:br w:type="page"/>
       </w:r>
     </w:p>
     <w:p>
@@ -3230,7 +3162,7 @@
         <w:pStyle w:val="DaftarParagraf"/>
         <w:numPr>
           <w:ilvl w:val="0"/>
-          <w:numId w:val="19"/>
+          <w:numId w:val="20"/>
         </w:numPr>
         <w:spacing w:line="360" w:lineRule="auto"/>
       </w:pPr>
@@ -3238,14 +3170,29 @@
         <w:rPr>
           <w:lang w:val="id-ID"/>
         </w:rPr>
-        <w:t>Pisah semua bagian karakter ke dalam layer seperti di bawah ini</w:t>
+        <w:lastRenderedPageBreak/>
+        <w:t xml:space="preserve">Kembali ke layer utama, buat layer ‘Audio’, dan </w:t>
+      </w:r>
+      <w:proofErr w:type="spellStart"/>
+      <w:r>
+        <w:rPr>
+          <w:lang w:val="id-ID"/>
+        </w:rPr>
+        <w:t>import</w:t>
+      </w:r>
+      <w:proofErr w:type="spellEnd"/>
+      <w:r>
+        <w:rPr>
+          <w:lang w:val="id-ID"/>
+        </w:rPr>
+        <w:t xml:space="preserve"> audio pantun yang sama</w:t>
       </w:r>
     </w:p>
     <w:p>
       <w:pPr>
         <w:pStyle w:val="DaftarParagraf"/>
         <w:spacing w:line="360" w:lineRule="auto"/>
-        <w:ind w:left="1080"/>
+        <w:ind w:left="1077"/>
         <w:jc w:val="center"/>
       </w:pPr>
       <w:r>
@@ -3253,10 +3200,10 @@
           <w:noProof/>
         </w:rPr>
         <w:drawing>
-          <wp:inline distT="0" distB="0" distL="0" distR="0" wp14:anchorId="76BBEC1C" wp14:editId="76FDB32E">
-            <wp:extent cx="1316641" cy="1473200"/>
+          <wp:inline distT="0" distB="0" distL="0" distR="0" wp14:anchorId="4A4C2B7F" wp14:editId="4A0268C2">
+            <wp:extent cx="4038600" cy="806498"/>
             <wp:effectExtent l="0" t="0" r="0" b="0"/>
-            <wp:docPr id="1285297301" name="Gambar 20"/>
+            <wp:docPr id="648749407" name="Gambar 22"/>
             <wp:cNvGraphicFramePr>
               <a:graphicFrameLocks xmlns:a="http://schemas.openxmlformats.org/drawingml/2006/main" noChangeAspect="1"/>
             </wp:cNvGraphicFramePr>
@@ -3264,7 +3211,7 @@
               <a:graphicData uri="http://schemas.openxmlformats.org/drawingml/2006/picture">
                 <pic:pic xmlns:pic="http://schemas.openxmlformats.org/drawingml/2006/picture">
                   <pic:nvPicPr>
-                    <pic:cNvPr id="0" name="Picture 39"/>
+                    <pic:cNvPr id="0" name="Picture 22"/>
                     <pic:cNvPicPr>
                       <a:picLocks noChangeAspect="1" noChangeArrowheads="1"/>
                     </pic:cNvPicPr>
@@ -3285,7 +3232,7 @@
                   <pic:spPr bwMode="auto">
                     <a:xfrm>
                       <a:off x="0" y="0"/>
-                      <a:ext cx="1348802" cy="1509185"/>
+                      <a:ext cx="4052216" cy="809217"/>
                     </a:xfrm>
                     <a:prstGeom prst="rect">
                       <a:avLst/>
@@ -3306,35 +3253,28 @@
       <w:pPr>
         <w:pStyle w:val="Judul3"/>
         <w:rPr>
-          <w:lang w:val="id-ID"/>
-        </w:rPr>
-      </w:pPr>
-      <w:r>
-        <w:t>2.</w:t>
-      </w:r>
-      <w:r>
-        <w:t xml:space="preserve">18 </w:t>
-      </w:r>
-      <w:r>
-        <w:rPr>
-          <w:lang w:val="id-ID"/>
-        </w:rPr>
-        <w:t>Memisah bagian karakter</w:t>
-      </w:r>
-    </w:p>
-    <w:p>
-      <w:pPr>
-        <w:rPr>
-          <w:lang w:val="en-US"/>
-        </w:rPr>
-      </w:pPr>
+          <w:lang w:val="en-GB"/>
+        </w:rPr>
+      </w:pPr>
+      <w:r>
+        <w:t>3.</w:t>
+      </w:r>
+      <w:r>
+        <w:t xml:space="preserve">19 </w:t>
+      </w:r>
+      <w:r>
+        <w:rPr>
+          <w:lang w:val="id-ID"/>
+        </w:rPr>
+        <w:t>Membuat Layer ‘Audio’ di Layer Utama</w:t>
+      </w:r>
     </w:p>
     <w:p>
       <w:pPr>
         <w:pStyle w:val="DaftarParagraf"/>
         <w:numPr>
           <w:ilvl w:val="0"/>
-          <w:numId w:val="19"/>
+          <w:numId w:val="20"/>
         </w:numPr>
         <w:spacing w:line="360" w:lineRule="auto"/>
       </w:pPr>
@@ -3342,69 +3282,14 @@
         <w:rPr>
           <w:lang w:val="id-ID"/>
         </w:rPr>
-        <w:lastRenderedPageBreak/>
-        <w:t xml:space="preserve">Aktifkan </w:t>
-      </w:r>
-      <w:proofErr w:type="spellStart"/>
-      <w:r>
-        <w:rPr>
-          <w:i/>
-          <w:iCs/>
-          <w:lang w:val="id-ID"/>
-        </w:rPr>
-        <w:t>parenting</w:t>
-      </w:r>
-      <w:proofErr w:type="spellEnd"/>
-      <w:r>
-        <w:rPr>
-          <w:i/>
-          <w:iCs/>
-          <w:lang w:val="id-ID"/>
-        </w:rPr>
-        <w:t xml:space="preserve"> </w:t>
-      </w:r>
-      <w:proofErr w:type="spellStart"/>
-      <w:r>
-        <w:rPr>
-          <w:i/>
-          <w:iCs/>
-          <w:lang w:val="id-ID"/>
-        </w:rPr>
-        <w:t>view</w:t>
-      </w:r>
-      <w:proofErr w:type="spellEnd"/>
-      <w:r>
-        <w:rPr>
-          <w:lang w:val="id-ID"/>
-        </w:rPr>
-        <w:t xml:space="preserve"> d</w:t>
-      </w:r>
-      <w:r>
-        <w:rPr>
-          <w:lang w:val="id-ID"/>
-        </w:rPr>
-        <w:t xml:space="preserve">an hubungkan antar </w:t>
-      </w:r>
-      <w:r>
-        <w:rPr>
-          <w:i/>
-          <w:iCs/>
-          <w:lang w:val="id-ID"/>
-        </w:rPr>
-        <w:t>layer</w:t>
-      </w:r>
-      <w:r>
-        <w:rPr>
-          <w:lang w:val="id-ID"/>
-        </w:rPr>
-        <w:t xml:space="preserve"> seperti di bawah ini</w:t>
+        <w:t>Jalankan animasi dan seperti ini hasilnya</w:t>
       </w:r>
     </w:p>
     <w:p>
       <w:pPr>
         <w:pStyle w:val="DaftarParagraf"/>
         <w:spacing w:line="360" w:lineRule="auto"/>
-        <w:ind w:left="1077"/>
+        <w:ind w:left="1080"/>
         <w:jc w:val="center"/>
       </w:pPr>
       <w:r>
@@ -3412,10 +3297,10 @@
           <w:noProof/>
         </w:rPr>
         <w:drawing>
-          <wp:inline distT="0" distB="0" distL="0" distR="0" wp14:anchorId="479816E9" wp14:editId="79A41F88">
-            <wp:extent cx="1409700" cy="1406726"/>
-            <wp:effectExtent l="0" t="0" r="0" b="3175"/>
-            <wp:docPr id="266806212" name="Gambar 21"/>
+          <wp:inline distT="0" distB="0" distL="0" distR="0" wp14:anchorId="3696B5DE" wp14:editId="6560A42C">
+            <wp:extent cx="3200400" cy="1852353"/>
+            <wp:effectExtent l="0" t="0" r="0" b="0"/>
+            <wp:docPr id="1862797624" name="Gambar 23"/>
             <wp:cNvGraphicFramePr>
               <a:graphicFrameLocks xmlns:a="http://schemas.openxmlformats.org/drawingml/2006/main" noChangeAspect="1"/>
             </wp:cNvGraphicFramePr>
@@ -3423,7 +3308,7 @@
               <a:graphicData uri="http://schemas.openxmlformats.org/drawingml/2006/picture">
                 <pic:pic xmlns:pic="http://schemas.openxmlformats.org/drawingml/2006/picture">
                   <pic:nvPicPr>
-                    <pic:cNvPr id="0" name="Picture 41"/>
+                    <pic:cNvPr id="0" name="Picture 23"/>
                     <pic:cNvPicPr>
                       <a:picLocks noChangeAspect="1" noChangeArrowheads="1"/>
                     </pic:cNvPicPr>
@@ -3444,7 +3329,7 @@
                   <pic:spPr bwMode="auto">
                     <a:xfrm>
                       <a:off x="0" y="0"/>
-                      <a:ext cx="1436028" cy="1432999"/>
+                      <a:ext cx="3210031" cy="1857927"/>
                     </a:xfrm>
                     <a:prstGeom prst="rect">
                       <a:avLst/>
@@ -3460,201 +3345,16 @@
           </wp:inline>
         </w:drawing>
       </w:r>
-      <w:r>
-        <w:rPr>
-          <w:noProof/>
-        </w:rPr>
-        <w:drawing>
-          <wp:inline distT="0" distB="0" distL="0" distR="0" wp14:anchorId="3CD572AE" wp14:editId="636973BF">
-            <wp:extent cx="1997405" cy="1400175"/>
-            <wp:effectExtent l="0" t="0" r="3175" b="0"/>
-            <wp:docPr id="1351207984" name="Gambar 1"/>
-            <wp:cNvGraphicFramePr>
-              <a:graphicFrameLocks xmlns:a="http://schemas.openxmlformats.org/drawingml/2006/main" noChangeAspect="1"/>
-            </wp:cNvGraphicFramePr>
-            <a:graphic xmlns:a="http://schemas.openxmlformats.org/drawingml/2006/main">
-              <a:graphicData uri="http://schemas.openxmlformats.org/drawingml/2006/picture">
-                <pic:pic xmlns:pic="http://schemas.openxmlformats.org/drawingml/2006/picture">
-                  <pic:nvPicPr>
-                    <pic:cNvPr id="1351207984" name=""/>
-                    <pic:cNvPicPr/>
-                  </pic:nvPicPr>
-                  <pic:blipFill>
-                    <a:blip r:embed="rId27"/>
-                    <a:stretch>
-                      <a:fillRect/>
-                    </a:stretch>
-                  </pic:blipFill>
-                  <pic:spPr>
-                    <a:xfrm>
-                      <a:off x="0" y="0"/>
-                      <a:ext cx="2002662" cy="1403860"/>
-                    </a:xfrm>
-                    <a:prstGeom prst="rect">
-                      <a:avLst/>
-                    </a:prstGeom>
-                  </pic:spPr>
-                </pic:pic>
-              </a:graphicData>
-            </a:graphic>
-          </wp:inline>
-        </w:drawing>
-      </w:r>
     </w:p>
     <w:p>
       <w:pPr>
         <w:pStyle w:val="Judul3"/>
         <w:rPr>
-          <w:lang w:val="en-GB"/>
-        </w:rPr>
-      </w:pPr>
-      <w:r>
-        <w:t>2.</w:t>
-      </w:r>
-      <w:r>
-        <w:t xml:space="preserve">19 </w:t>
-      </w:r>
-      <w:r>
-        <w:rPr>
-          <w:lang w:val="id-ID"/>
-        </w:rPr>
-        <w:t xml:space="preserve">Menghubungkan antar </w:t>
-      </w:r>
-      <w:r>
-        <w:rPr>
-          <w:i/>
-          <w:iCs/>
-          <w:lang w:val="id-ID"/>
-        </w:rPr>
-        <w:t>layer</w:t>
-      </w:r>
-      <w:r>
-        <w:rPr>
-          <w:lang w:val="id-ID"/>
-        </w:rPr>
-        <w:t xml:space="preserve"> dengan </w:t>
-      </w:r>
-      <w:proofErr w:type="spellStart"/>
-      <w:r>
-        <w:rPr>
-          <w:i/>
-          <w:iCs/>
-          <w:lang w:val="id-ID"/>
-        </w:rPr>
-        <w:t>parenting</w:t>
-      </w:r>
-      <w:proofErr w:type="spellEnd"/>
-      <w:r>
-        <w:rPr>
-          <w:i/>
-          <w:iCs/>
-          <w:lang w:val="id-ID"/>
-        </w:rPr>
-        <w:t xml:space="preserve"> </w:t>
-      </w:r>
-      <w:proofErr w:type="spellStart"/>
-      <w:r>
-        <w:rPr>
-          <w:i/>
-          <w:iCs/>
-          <w:lang w:val="id-ID"/>
-        </w:rPr>
-        <w:t>view</w:t>
-      </w:r>
-      <w:proofErr w:type="spellEnd"/>
-    </w:p>
-    <w:p>
-      <w:pPr>
-        <w:pStyle w:val="DaftarParagraf"/>
-        <w:numPr>
-          <w:ilvl w:val="0"/>
-          <w:numId w:val="19"/>
-        </w:numPr>
-        <w:spacing w:line="360" w:lineRule="auto"/>
-      </w:pPr>
-      <w:r>
-        <w:rPr>
-          <w:lang w:val="id-ID"/>
-        </w:rPr>
-        <w:t>Atur seluruh pusat bagian karakter untuk membuat sendi</w:t>
-      </w:r>
-      <w:r>
-        <w:rPr>
-          <w:lang w:val="id-ID"/>
-        </w:rPr>
-        <w:t xml:space="preserve"> seperti ini</w:t>
-      </w:r>
-    </w:p>
-    <w:p>
-      <w:pPr>
-        <w:pStyle w:val="DaftarParagraf"/>
-        <w:spacing w:line="360" w:lineRule="auto"/>
-        <w:ind w:left="1080"/>
-        <w:jc w:val="center"/>
-      </w:pPr>
-      <w:r>
-        <w:rPr>
-          <w:noProof/>
-        </w:rPr>
-        <w:drawing>
-          <wp:inline distT="0" distB="0" distL="0" distR="0" wp14:anchorId="2F4F1FAC" wp14:editId="5DEFEB67">
-            <wp:extent cx="2711450" cy="1778823"/>
-            <wp:effectExtent l="0" t="0" r="0" b="0"/>
-            <wp:docPr id="757510593" name="Gambar 24"/>
-            <wp:cNvGraphicFramePr>
-              <a:graphicFrameLocks xmlns:a="http://schemas.openxmlformats.org/drawingml/2006/main" noChangeAspect="1"/>
-            </wp:cNvGraphicFramePr>
-            <a:graphic xmlns:a="http://schemas.openxmlformats.org/drawingml/2006/main">
-              <a:graphicData uri="http://schemas.openxmlformats.org/drawingml/2006/picture">
-                <pic:pic xmlns:pic="http://schemas.openxmlformats.org/drawingml/2006/picture">
-                  <pic:nvPicPr>
-                    <pic:cNvPr id="0" name="Picture 43"/>
-                    <pic:cNvPicPr>
-                      <a:picLocks noChangeAspect="1" noChangeArrowheads="1"/>
-                    </pic:cNvPicPr>
-                  </pic:nvPicPr>
-                  <pic:blipFill>
-                    <a:blip r:embed="rId28">
-                      <a:extLst>
-                        <a:ext uri="{28A0092B-C50C-407E-A947-70E740481C1C}">
-                          <a14:useLocalDpi xmlns:a14="http://schemas.microsoft.com/office/drawing/2010/main" val="0"/>
-                        </a:ext>
-                      </a:extLst>
-                    </a:blip>
-                    <a:srcRect/>
-                    <a:stretch>
-                      <a:fillRect/>
-                    </a:stretch>
-                  </pic:blipFill>
-                  <pic:spPr bwMode="auto">
-                    <a:xfrm>
-                      <a:off x="0" y="0"/>
-                      <a:ext cx="2725076" cy="1787762"/>
-                    </a:xfrm>
-                    <a:prstGeom prst="rect">
-                      <a:avLst/>
-                    </a:prstGeom>
-                    <a:noFill/>
-                    <a:ln>
-                      <a:noFill/>
-                    </a:ln>
-                  </pic:spPr>
-                </pic:pic>
-              </a:graphicData>
-            </a:graphic>
-          </wp:inline>
-        </w:drawing>
-      </w:r>
-    </w:p>
-    <w:p>
-      <w:pPr>
-        <w:pStyle w:val="Judul3"/>
-        <w:rPr>
-          <w:lang w:val="id-ID"/>
-        </w:rPr>
-      </w:pPr>
-      <w:r>
-        <w:t>2.</w:t>
+          <w:lang w:val="id-ID"/>
+        </w:rPr>
+      </w:pPr>
+      <w:r>
+        <w:t>3.</w:t>
       </w:r>
       <w:r>
         <w:t xml:space="preserve">20 </w:t>
@@ -3663,434 +3363,7 @@
         <w:rPr>
           <w:lang w:val="id-ID"/>
         </w:rPr>
-        <w:t>Mengatur sendi bagian karakter</w:t>
-      </w:r>
-    </w:p>
-    <w:p>
-      <w:pPr>
-        <w:pStyle w:val="DaftarParagraf"/>
-        <w:numPr>
-          <w:ilvl w:val="0"/>
-          <w:numId w:val="19"/>
-        </w:numPr>
-        <w:spacing w:line="360" w:lineRule="auto"/>
-      </w:pPr>
-      <w:r>
-        <w:rPr>
-          <w:lang w:val="id-ID"/>
-        </w:rPr>
-        <w:t xml:space="preserve">Atur pose karakter pada </w:t>
-      </w:r>
-      <w:proofErr w:type="spellStart"/>
-      <w:r>
-        <w:rPr>
-          <w:lang w:val="id-ID"/>
-        </w:rPr>
-        <w:t>frame</w:t>
-      </w:r>
-      <w:proofErr w:type="spellEnd"/>
-      <w:r>
-        <w:rPr>
-          <w:lang w:val="id-ID"/>
-        </w:rPr>
-        <w:t xml:space="preserve"> 1, 1</w:t>
-      </w:r>
-      <w:r>
-        <w:rPr>
-          <w:lang w:val="id-ID"/>
-        </w:rPr>
-        <w:t>5</w:t>
-      </w:r>
-      <w:r>
-        <w:rPr>
-          <w:lang w:val="id-ID"/>
-        </w:rPr>
-        <w:t xml:space="preserve">. </w:t>
-      </w:r>
-      <w:r>
-        <w:rPr>
-          <w:lang w:val="id-ID"/>
-        </w:rPr>
-        <w:t>30</w:t>
-      </w:r>
-      <w:r>
-        <w:rPr>
-          <w:lang w:val="id-ID"/>
-        </w:rPr>
-        <w:t xml:space="preserve">, dan </w:t>
-      </w:r>
-      <w:r>
-        <w:rPr>
-          <w:lang w:val="id-ID"/>
-        </w:rPr>
-        <w:t>45</w:t>
-      </w:r>
-    </w:p>
-    <w:p>
-      <w:pPr>
-        <w:pStyle w:val="DaftarParagraf"/>
-        <w:spacing w:line="360" w:lineRule="auto"/>
-        <w:ind w:left="1080"/>
-        <w:jc w:val="center"/>
-      </w:pPr>
-      <w:r>
-        <w:drawing>
-          <wp:inline distT="0" distB="0" distL="0" distR="0" wp14:anchorId="49E4A70C" wp14:editId="1A64B38A">
-            <wp:extent cx="3151909" cy="1448679"/>
-            <wp:effectExtent l="0" t="0" r="0" b="0"/>
-            <wp:docPr id="554677952" name="Gambar 1"/>
-            <wp:cNvGraphicFramePr>
-              <a:graphicFrameLocks xmlns:a="http://schemas.openxmlformats.org/drawingml/2006/main" noChangeAspect="1"/>
-            </wp:cNvGraphicFramePr>
-            <a:graphic xmlns:a="http://schemas.openxmlformats.org/drawingml/2006/main">
-              <a:graphicData uri="http://schemas.openxmlformats.org/drawingml/2006/picture">
-                <pic:pic xmlns:pic="http://schemas.openxmlformats.org/drawingml/2006/picture">
-                  <pic:nvPicPr>
-                    <pic:cNvPr id="554677952" name=""/>
-                    <pic:cNvPicPr/>
-                  </pic:nvPicPr>
-                  <pic:blipFill>
-                    <a:blip r:embed="rId29"/>
-                    <a:stretch>
-                      <a:fillRect/>
-                    </a:stretch>
-                  </pic:blipFill>
-                  <pic:spPr>
-                    <a:xfrm>
-                      <a:off x="0" y="0"/>
-                      <a:ext cx="3174518" cy="1459071"/>
-                    </a:xfrm>
-                    <a:prstGeom prst="rect">
-                      <a:avLst/>
-                    </a:prstGeom>
-                  </pic:spPr>
-                </pic:pic>
-              </a:graphicData>
-            </a:graphic>
-          </wp:inline>
-        </w:drawing>
-      </w:r>
-    </w:p>
-    <w:p>
-      <w:pPr>
-        <w:pStyle w:val="Judul3"/>
-      </w:pPr>
-      <w:r>
-        <w:t>2.2</w:t>
-      </w:r>
-      <w:r>
-        <w:rPr>
-          <w:lang w:val="id-ID"/>
-        </w:rPr>
-        <w:t>1</w:t>
-      </w:r>
-      <w:r>
-        <w:t xml:space="preserve"> </w:t>
-      </w:r>
-      <w:r>
-        <w:rPr>
-          <w:lang w:val="id-ID"/>
-        </w:rPr>
-        <w:t xml:space="preserve">Pose karakter di </w:t>
-      </w:r>
-      <w:proofErr w:type="spellStart"/>
-      <w:r>
-        <w:rPr>
-          <w:lang w:val="id-ID"/>
-        </w:rPr>
-        <w:t>frame</w:t>
-      </w:r>
-      <w:proofErr w:type="spellEnd"/>
-      <w:r>
-        <w:rPr>
-          <w:lang w:val="id-ID"/>
-        </w:rPr>
-        <w:t xml:space="preserve"> 1, 15, 30, dan 45</w:t>
-      </w:r>
-    </w:p>
-    <w:p>
-      <w:pPr>
-        <w:pStyle w:val="DaftarParagraf"/>
-        <w:numPr>
-          <w:ilvl w:val="0"/>
-          <w:numId w:val="19"/>
-        </w:numPr>
-        <w:spacing w:line="360" w:lineRule="auto"/>
-      </w:pPr>
-      <w:r>
-        <w:rPr>
-          <w:lang w:val="id-ID"/>
-        </w:rPr>
-        <w:t xml:space="preserve">Seleksi seluruh </w:t>
-      </w:r>
-      <w:proofErr w:type="spellStart"/>
-      <w:r>
-        <w:rPr>
-          <w:lang w:val="id-ID"/>
-        </w:rPr>
-        <w:t>frame</w:t>
-      </w:r>
-      <w:proofErr w:type="spellEnd"/>
-      <w:r>
-        <w:rPr>
-          <w:lang w:val="id-ID"/>
-        </w:rPr>
-        <w:t xml:space="preserve"> dan buat </w:t>
-      </w:r>
-      <w:proofErr w:type="spellStart"/>
-      <w:r>
-        <w:rPr>
-          <w:lang w:val="id-ID"/>
-        </w:rPr>
-        <w:t>classic</w:t>
-      </w:r>
-      <w:proofErr w:type="spellEnd"/>
-      <w:r>
-        <w:rPr>
-          <w:lang w:val="id-ID"/>
-        </w:rPr>
-        <w:t xml:space="preserve"> </w:t>
-      </w:r>
-      <w:proofErr w:type="spellStart"/>
-      <w:r>
-        <w:rPr>
-          <w:lang w:val="id-ID"/>
-        </w:rPr>
-        <w:t>tween</w:t>
-      </w:r>
-      <w:proofErr w:type="spellEnd"/>
-    </w:p>
-    <w:p>
-      <w:pPr>
-        <w:pStyle w:val="DaftarParagraf"/>
-        <w:spacing w:line="360" w:lineRule="auto"/>
-        <w:ind w:left="1080"/>
-        <w:jc w:val="center"/>
-      </w:pPr>
-      <w:r>
-        <w:rPr>
-          <w:noProof/>
-        </w:rPr>
-        <w:drawing>
-          <wp:inline distT="0" distB="0" distL="0" distR="0" wp14:anchorId="612D7D0B" wp14:editId="21B59D35">
-            <wp:extent cx="3699163" cy="1112499"/>
-            <wp:effectExtent l="0" t="0" r="0" b="0"/>
-            <wp:docPr id="635495285" name="Gambar 1"/>
-            <wp:cNvGraphicFramePr>
-              <a:graphicFrameLocks xmlns:a="http://schemas.openxmlformats.org/drawingml/2006/main" noChangeAspect="1"/>
-            </wp:cNvGraphicFramePr>
-            <a:graphic xmlns:a="http://schemas.openxmlformats.org/drawingml/2006/main">
-              <a:graphicData uri="http://schemas.openxmlformats.org/drawingml/2006/picture">
-                <pic:pic xmlns:pic="http://schemas.openxmlformats.org/drawingml/2006/picture">
-                  <pic:nvPicPr>
-                    <pic:cNvPr id="0" name="Picture 1"/>
-                    <pic:cNvPicPr>
-                      <a:picLocks noChangeAspect="1" noChangeArrowheads="1"/>
-                    </pic:cNvPicPr>
-                  </pic:nvPicPr>
-                  <pic:blipFill>
-                    <a:blip r:embed="rId30" cstate="print">
-                      <a:extLst>
-                        <a:ext uri="{28A0092B-C50C-407E-A947-70E740481C1C}">
-                          <a14:useLocalDpi xmlns:a14="http://schemas.microsoft.com/office/drawing/2010/main" val="0"/>
-                        </a:ext>
-                      </a:extLst>
-                    </a:blip>
-                    <a:srcRect/>
-                    <a:stretch>
-                      <a:fillRect/>
-                    </a:stretch>
-                  </pic:blipFill>
-                  <pic:spPr bwMode="auto">
-                    <a:xfrm>
-                      <a:off x="0" y="0"/>
-                      <a:ext cx="3716832" cy="1117813"/>
-                    </a:xfrm>
-                    <a:prstGeom prst="rect">
-                      <a:avLst/>
-                    </a:prstGeom>
-                    <a:noFill/>
-                    <a:ln>
-                      <a:noFill/>
-                    </a:ln>
-                  </pic:spPr>
-                </pic:pic>
-              </a:graphicData>
-            </a:graphic>
-          </wp:inline>
-        </w:drawing>
-      </w:r>
-    </w:p>
-    <w:p>
-      <w:pPr>
-        <w:pStyle w:val="Judul3"/>
-        <w:rPr>
-          <w:lang w:val="id-ID"/>
-        </w:rPr>
-      </w:pPr>
-      <w:r>
-        <w:t>2.2</w:t>
-      </w:r>
-      <w:r>
-        <w:rPr>
-          <w:lang w:val="id-ID"/>
-        </w:rPr>
-        <w:t>2</w:t>
-      </w:r>
-      <w:r>
-        <w:t xml:space="preserve"> </w:t>
-      </w:r>
-      <w:r>
-        <w:rPr>
-          <w:lang w:val="id-ID"/>
-        </w:rPr>
-        <w:t xml:space="preserve">Membuat </w:t>
-      </w:r>
-      <w:proofErr w:type="spellStart"/>
-      <w:r>
-        <w:rPr>
-          <w:lang w:val="id-ID"/>
-        </w:rPr>
-        <w:t>classic</w:t>
-      </w:r>
-      <w:proofErr w:type="spellEnd"/>
-      <w:r>
-        <w:rPr>
-          <w:lang w:val="id-ID"/>
-        </w:rPr>
-        <w:t xml:space="preserve"> </w:t>
-      </w:r>
-      <w:proofErr w:type="spellStart"/>
-      <w:r>
-        <w:rPr>
-          <w:lang w:val="id-ID"/>
-        </w:rPr>
-        <w:t>tween</w:t>
-      </w:r>
-      <w:proofErr w:type="spellEnd"/>
-      <w:r>
-        <w:rPr>
-          <w:lang w:val="id-ID"/>
-        </w:rPr>
-        <w:t xml:space="preserve"> seluruh </w:t>
-      </w:r>
-      <w:proofErr w:type="spellStart"/>
-      <w:r>
-        <w:rPr>
-          <w:lang w:val="id-ID"/>
-        </w:rPr>
-        <w:t>frame</w:t>
-      </w:r>
-      <w:proofErr w:type="spellEnd"/>
-    </w:p>
-    <w:p/>
-    <w:p>
-      <w:pPr>
-        <w:pStyle w:val="DaftarParagraf"/>
-        <w:numPr>
-          <w:ilvl w:val="0"/>
-          <w:numId w:val="19"/>
-        </w:numPr>
-        <w:spacing w:line="360" w:lineRule="auto"/>
-      </w:pPr>
-      <w:r>
-        <w:rPr>
-          <w:lang w:val="id-ID"/>
-        </w:rPr>
-        <w:lastRenderedPageBreak/>
-        <w:t xml:space="preserve">Jalankan dengan </w:t>
-      </w:r>
-      <w:proofErr w:type="spellStart"/>
-      <w:r>
-        <w:rPr>
-          <w:lang w:val="id-ID"/>
-        </w:rPr>
-        <w:t>Ctrl+Enter</w:t>
-      </w:r>
-      <w:proofErr w:type="spellEnd"/>
-    </w:p>
-    <w:p>
-      <w:pPr>
-        <w:pStyle w:val="DaftarParagraf"/>
-        <w:spacing w:line="360" w:lineRule="auto"/>
-        <w:ind w:left="1080"/>
-        <w:jc w:val="center"/>
-      </w:pPr>
-      <w:r>
-        <w:rPr>
-          <w:noProof/>
-        </w:rPr>
-        <w:drawing>
-          <wp:inline distT="0" distB="0" distL="0" distR="0" wp14:anchorId="35805F01" wp14:editId="443C19B3">
-            <wp:extent cx="3519054" cy="1974341"/>
-            <wp:effectExtent l="0" t="0" r="5715" b="6985"/>
-            <wp:docPr id="217878452" name="Gambar 3"/>
-            <wp:cNvGraphicFramePr>
-              <a:graphicFrameLocks xmlns:a="http://schemas.openxmlformats.org/drawingml/2006/main" noChangeAspect="1"/>
-            </wp:cNvGraphicFramePr>
-            <a:graphic xmlns:a="http://schemas.openxmlformats.org/drawingml/2006/main">
-              <a:graphicData uri="http://schemas.openxmlformats.org/drawingml/2006/picture">
-                <pic:pic xmlns:pic="http://schemas.openxmlformats.org/drawingml/2006/picture">
-                  <pic:nvPicPr>
-                    <pic:cNvPr id="0" name="Picture 8"/>
-                    <pic:cNvPicPr>
-                      <a:picLocks noChangeAspect="1" noChangeArrowheads="1"/>
-                    </pic:cNvPicPr>
-                  </pic:nvPicPr>
-                  <pic:blipFill>
-                    <a:blip r:embed="rId31" cstate="print">
-                      <a:extLst>
-                        <a:ext uri="{28A0092B-C50C-407E-A947-70E740481C1C}">
-                          <a14:useLocalDpi xmlns:a14="http://schemas.microsoft.com/office/drawing/2010/main" val="0"/>
-                        </a:ext>
-                      </a:extLst>
-                    </a:blip>
-                    <a:srcRect/>
-                    <a:stretch>
-                      <a:fillRect/>
-                    </a:stretch>
-                  </pic:blipFill>
-                  <pic:spPr bwMode="auto">
-                    <a:xfrm>
-                      <a:off x="0" y="0"/>
-                      <a:ext cx="3525157" cy="1977765"/>
-                    </a:xfrm>
-                    <a:prstGeom prst="rect">
-                      <a:avLst/>
-                    </a:prstGeom>
-                    <a:noFill/>
-                    <a:ln>
-                      <a:noFill/>
-                    </a:ln>
-                  </pic:spPr>
-                </pic:pic>
-              </a:graphicData>
-            </a:graphic>
-          </wp:inline>
-        </w:drawing>
-      </w:r>
-    </w:p>
-    <w:p>
-      <w:pPr>
-        <w:pStyle w:val="Judul3"/>
-      </w:pPr>
-      <w:r>
-        <w:t>2.2</w:t>
-      </w:r>
-      <w:r>
-        <w:rPr>
-          <w:lang w:val="id-ID"/>
-        </w:rPr>
-        <w:t>3</w:t>
-      </w:r>
-      <w:r>
-        <w:t xml:space="preserve"> </w:t>
-      </w:r>
-      <w:r>
-        <w:rPr>
-          <w:lang w:val="id-ID"/>
-        </w:rPr>
-        <w:t>Hasil animasi</w:t>
+        <w:t>Hasil Animasi</w:t>
       </w:r>
     </w:p>
     <w:p>
@@ -4160,7 +3433,7 @@
       </w:r>
     </w:p>
     <w:sectPr>
-      <w:headerReference w:type="default" r:id="rId32"/>
+      <w:headerReference w:type="default" r:id="rId27"/>
       <w:pgSz w:w="11906" w:h="16838"/>
       <w:pgMar w:top="1701" w:right="1701" w:bottom="1701" w:left="2268" w:header="706" w:footer="706" w:gutter="0"/>
       <w:cols w:space="708"/>
@@ -5572,6 +4845,95 @@
     </w:lvl>
   </w:abstractNum>
   <w:abstractNum w:abstractNumId="13" w15:restartNumberingAfterBreak="0">
+    <w:nsid w:val="73E147D7"/>
+    <w:multiLevelType w:val="hybridMultilevel"/>
+    <w:tmpl w:val="B7DC273C"/>
+    <w:lvl w:ilvl="0" w:tplc="FFFFFFFF">
+      <w:start w:val="1"/>
+      <w:numFmt w:val="decimal"/>
+      <w:lvlText w:val="%1."/>
+      <w:lvlJc w:val="left"/>
+      <w:pPr>
+        <w:ind w:left="1080" w:hanging="360"/>
+      </w:pPr>
+      <w:rPr>
+        <w:rFonts w:hint="default"/>
+      </w:rPr>
+    </w:lvl>
+    <w:lvl w:ilvl="1" w:tplc="FFFFFFFF" w:tentative="1">
+      <w:start w:val="1"/>
+      <w:numFmt w:val="lowerLetter"/>
+      <w:lvlText w:val="%2."/>
+      <w:lvlJc w:val="left"/>
+      <w:pPr>
+        <w:ind w:left="1800" w:hanging="360"/>
+      </w:pPr>
+    </w:lvl>
+    <w:lvl w:ilvl="2" w:tplc="FFFFFFFF" w:tentative="1">
+      <w:start w:val="1"/>
+      <w:numFmt w:val="lowerRoman"/>
+      <w:lvlText w:val="%3."/>
+      <w:lvlJc w:val="right"/>
+      <w:pPr>
+        <w:ind w:left="2520" w:hanging="180"/>
+      </w:pPr>
+    </w:lvl>
+    <w:lvl w:ilvl="3" w:tplc="FFFFFFFF" w:tentative="1">
+      <w:start w:val="1"/>
+      <w:numFmt w:val="decimal"/>
+      <w:lvlText w:val="%4."/>
+      <w:lvlJc w:val="left"/>
+      <w:pPr>
+        <w:ind w:left="3240" w:hanging="360"/>
+      </w:pPr>
+    </w:lvl>
+    <w:lvl w:ilvl="4" w:tplc="FFFFFFFF" w:tentative="1">
+      <w:start w:val="1"/>
+      <w:numFmt w:val="lowerLetter"/>
+      <w:lvlText w:val="%5."/>
+      <w:lvlJc w:val="left"/>
+      <w:pPr>
+        <w:ind w:left="3960" w:hanging="360"/>
+      </w:pPr>
+    </w:lvl>
+    <w:lvl w:ilvl="5" w:tplc="FFFFFFFF" w:tentative="1">
+      <w:start w:val="1"/>
+      <w:numFmt w:val="lowerRoman"/>
+      <w:lvlText w:val="%6."/>
+      <w:lvlJc w:val="right"/>
+      <w:pPr>
+        <w:ind w:left="4680" w:hanging="180"/>
+      </w:pPr>
+    </w:lvl>
+    <w:lvl w:ilvl="6" w:tplc="FFFFFFFF" w:tentative="1">
+      <w:start w:val="1"/>
+      <w:numFmt w:val="decimal"/>
+      <w:lvlText w:val="%7."/>
+      <w:lvlJc w:val="left"/>
+      <w:pPr>
+        <w:ind w:left="5400" w:hanging="360"/>
+      </w:pPr>
+    </w:lvl>
+    <w:lvl w:ilvl="7" w:tplc="FFFFFFFF" w:tentative="1">
+      <w:start w:val="1"/>
+      <w:numFmt w:val="lowerLetter"/>
+      <w:lvlText w:val="%8."/>
+      <w:lvlJc w:val="left"/>
+      <w:pPr>
+        <w:ind w:left="6120" w:hanging="360"/>
+      </w:pPr>
+    </w:lvl>
+    <w:lvl w:ilvl="8" w:tplc="FFFFFFFF" w:tentative="1">
+      <w:start w:val="1"/>
+      <w:numFmt w:val="lowerRoman"/>
+      <w:lvlText w:val="%9."/>
+      <w:lvlJc w:val="right"/>
+      <w:pPr>
+        <w:ind w:left="6840" w:hanging="180"/>
+      </w:pPr>
+    </w:lvl>
+  </w:abstractNum>
+  <w:abstractNum w:abstractNumId="14" w15:restartNumberingAfterBreak="0">
     <w:nsid w:val="742E53BB"/>
     <w:multiLevelType w:val="hybridMultilevel"/>
     <w:tmpl w:val="8B7A4120"/>
@@ -5661,7 +5023,7 @@
       </w:pPr>
     </w:lvl>
   </w:abstractNum>
-  <w:abstractNum w:abstractNumId="14" w15:restartNumberingAfterBreak="0">
+  <w:abstractNum w:abstractNumId="15" w15:restartNumberingAfterBreak="0">
     <w:nsid w:val="7CE76ADA"/>
     <w:multiLevelType w:val="hybridMultilevel"/>
     <w:tmpl w:val="39F4D8B4"/>
@@ -5750,7 +5112,7 @@
       </w:pPr>
     </w:lvl>
   </w:abstractNum>
-  <w:abstractNum w:abstractNumId="15" w15:restartNumberingAfterBreak="0">
+  <w:abstractNum w:abstractNumId="16" w15:restartNumberingAfterBreak="0">
     <w:nsid w:val="7EAD7782"/>
     <w:multiLevelType w:val="hybridMultilevel"/>
     <w:tmpl w:val="DFE03070"/>
@@ -5846,7 +5208,7 @@
     <w:abstractNumId w:val="3"/>
   </w:num>
   <w:num w:numId="3" w16cid:durableId="2020960950">
-    <w:abstractNumId w:val="14"/>
+    <w:abstractNumId w:val="15"/>
   </w:num>
   <w:num w:numId="4" w16cid:durableId="127868373">
     <w:abstractNumId w:val="5"/>
@@ -5855,7 +5217,7 @@
     <w:abstractNumId w:val="12"/>
   </w:num>
   <w:num w:numId="6" w16cid:durableId="1865705075">
-    <w:abstractNumId w:val="15"/>
+    <w:abstractNumId w:val="16"/>
   </w:num>
   <w:num w:numId="7" w16cid:durableId="262614368">
     <w:abstractNumId w:val="5"/>
@@ -5867,7 +5229,7 @@
     <w:abstractNumId w:val="10"/>
   </w:num>
   <w:num w:numId="10" w16cid:durableId="202521030">
-    <w:abstractNumId w:val="13"/>
+    <w:abstractNumId w:val="14"/>
   </w:num>
   <w:num w:numId="11" w16cid:durableId="1069841527">
     <w:abstractNumId w:val="4"/>
@@ -5895,6 +5257,9 @@
   </w:num>
   <w:num w:numId="19" w16cid:durableId="1071582517">
     <w:abstractNumId w:val="0"/>
+  </w:num>
+  <w:num w:numId="20" w16cid:durableId="1439174802">
+    <w:abstractNumId w:val="13"/>
   </w:num>
 </w:numbering>
 </file>

</xml_diff>